<commit_message>
Add Given When Then Conditions in User Stories and Edit User-Story-Mapping
</commit_message>
<xml_diff>
--- a/Requirements Engineering.docx
+++ b/Requirements Engineering.docx
@@ -66,10 +66,13 @@
         </w:numPr>
       </w:pPr>
       <w:r>
-        <w:t xml:space="preserve">Online Bestellung Shisha + Ausstattung seiner präferierten Shisha-Bar inkl. Lieferung zum Endanwender </w:t>
+        <w:t>Online Bestellung Shisha + A</w:t>
       </w:r>
       <w:bookmarkStart w:id="0" w:name="_GoBack"/>
       <w:bookmarkEnd w:id="0"/>
+      <w:r>
+        <w:t xml:space="preserve">usstattung seiner präferierten Shisha-Bar inkl. Lieferung zum Endanwender </w:t>
+      </w:r>
     </w:p>
     <w:p>
       <w:pPr>
@@ -2075,6 +2078,20 @@
     </w:p>
     <w:p>
       <w:pPr>
+        <w:pStyle w:val="Untertitel"/>
+        <w:rPr>
+          <w:lang w:val="en-US"/>
+        </w:rPr>
+      </w:pPr>
+      <w:r>
+        <w:rPr>
+          <w:lang w:val="en-US"/>
+        </w:rPr>
+        <w:t>User Story</w:t>
+      </w:r>
+    </w:p>
+    <w:p>
+      <w:pPr>
         <w:pStyle w:val="Listenabsatz"/>
         <w:numPr>
           <w:ilvl w:val="0"/>
@@ -2126,6 +2143,20 @@
     </w:p>
     <w:p>
       <w:pPr>
+        <w:pStyle w:val="Untertitel"/>
+        <w:rPr>
+          <w:lang w:val="en-US"/>
+        </w:rPr>
+      </w:pPr>
+      <w:r>
+        <w:rPr>
+          <w:lang w:val="en-US"/>
+        </w:rPr>
+        <w:t>Acceptance Criteria</w:t>
+      </w:r>
+    </w:p>
+    <w:p>
+      <w:pPr>
         <w:pStyle w:val="Listenabsatz"/>
         <w:numPr>
           <w:ilvl w:val="0"/>
@@ -2140,76 +2171,176 @@
           <w:b/>
           <w:lang w:val="en-US"/>
         </w:rPr>
-        <w:t xml:space="preserve">As a </w:t>
-      </w:r>
-      <w:r>
-        <w:rPr>
-          <w:lang w:val="en-US"/>
-        </w:rPr>
-        <w:t xml:space="preserve">young adult shisha-smoker with my friends </w:t>
-      </w:r>
-      <w:r>
-        <w:rPr>
-          <w:b/>
-          <w:lang w:val="en-US"/>
-        </w:rPr>
-        <w:t>I want to</w:t>
-      </w:r>
-      <w:r>
-        <w:rPr>
-          <w:b/>
+        <w:t>GIVEN</w:t>
+      </w:r>
+      <w:r>
+        <w:rPr>
+          <w:lang w:val="en-US"/>
+        </w:rPr>
+        <w:t xml:space="preserve"> the shisha customer has </w:t>
+      </w:r>
+      <w:r>
+        <w:rPr>
+          <w:lang w:val="en-US"/>
+        </w:rPr>
+        <w:t>installed</w:t>
+      </w:r>
+      <w:r>
+        <w:rPr>
+          <w:lang w:val="en-US"/>
+        </w:rPr>
+        <w:t xml:space="preserve"> our app</w:t>
+      </w:r>
+      <w:r>
+        <w:rPr>
+          <w:lang w:val="en-US"/>
+        </w:rPr>
+        <w:t xml:space="preserve"> on his device with iOS or Android as operating system </w:t>
+      </w:r>
+      <w:r>
+        <w:rPr>
+          <w:b/>
+          <w:lang w:val="en-US"/>
+        </w:rPr>
+        <w:t>AND</w:t>
+      </w:r>
+      <w:r>
+        <w:rPr>
+          <w:lang w:val="en-US"/>
+        </w:rPr>
+        <w:t xml:space="preserve"> has registered in our app</w:t>
+      </w:r>
+      <w:r>
+        <w:rPr>
           <w:lang w:val="en-US"/>
         </w:rPr>
         <w:t xml:space="preserve"> </w:t>
       </w:r>
       <w:r>
         <w:rPr>
-          <w:lang w:val="en-US"/>
-        </w:rPr>
-        <w:t xml:space="preserve">smoke shisha at home </w:t>
-      </w:r>
-      <w:r>
-        <w:rPr>
-          <w:lang w:val="en-US"/>
-        </w:rPr>
-        <w:t xml:space="preserve">enabled </w:t>
-      </w:r>
-      <w:r>
-        <w:rPr>
-          <w:lang w:val="en-US"/>
-        </w:rPr>
-        <w:t xml:space="preserve">by </w:t>
-      </w:r>
-      <w:r>
-        <w:rPr>
-          <w:lang w:val="en-US"/>
-        </w:rPr>
-        <w:t>an order and delivery-process</w:t>
-      </w:r>
-      <w:r>
-        <w:rPr>
-          <w:lang w:val="en-US"/>
-        </w:rPr>
-        <w:t xml:space="preserve"> via an application</w:t>
-      </w:r>
-      <w:r>
-        <w:rPr>
-          <w:lang w:val="en-US"/>
-        </w:rPr>
-        <w:t xml:space="preserve"> </w:t>
-      </w:r>
-      <w:r>
-        <w:rPr>
-          <w:b/>
-          <w:lang w:val="en-US"/>
-        </w:rPr>
-        <w:t>so that</w:t>
-      </w:r>
-      <w:r>
-        <w:rPr>
-          <w:lang w:val="en-US"/>
-        </w:rPr>
-        <w:t xml:space="preserve"> I don’t have to leave my house to smoke shisha.</w:t>
+          <w:b/>
+          <w:lang w:val="en-US"/>
+        </w:rPr>
+        <w:t>AND</w:t>
+      </w:r>
+      <w:r>
+        <w:rPr>
+          <w:lang w:val="en-US"/>
+        </w:rPr>
+        <w:t xml:space="preserve"> has selected the delivery address</w:t>
+      </w:r>
+      <w:r>
+        <w:rPr>
+          <w:b/>
+          <w:lang w:val="en-US"/>
+        </w:rPr>
+        <w:t xml:space="preserve"> AND</w:t>
+      </w:r>
+      <w:r>
+        <w:rPr>
+          <w:lang w:val="en-US"/>
+        </w:rPr>
+        <w:t xml:space="preserve"> has selected the desired shisha-bar </w:t>
+      </w:r>
+      <w:r>
+        <w:rPr>
+          <w:b/>
+          <w:lang w:val="en-US"/>
+        </w:rPr>
+        <w:t>AND</w:t>
+      </w:r>
+      <w:r>
+        <w:rPr>
+          <w:lang w:val="en-US"/>
+        </w:rPr>
+        <w:t xml:space="preserve"> has selected the desired shisha-equipment </w:t>
+      </w:r>
+      <w:r>
+        <w:rPr>
+          <w:b/>
+          <w:lang w:val="en-US"/>
+        </w:rPr>
+        <w:t>AND</w:t>
+      </w:r>
+      <w:r>
+        <w:rPr>
+          <w:lang w:val="en-US"/>
+        </w:rPr>
+        <w:t xml:space="preserve"> has chosen a desired payment method</w:t>
+      </w:r>
+    </w:p>
+    <w:p>
+      <w:pPr>
+        <w:pStyle w:val="Listenabsatz"/>
+        <w:rPr>
+          <w:lang w:val="en-US"/>
+        </w:rPr>
+      </w:pPr>
+      <w:r>
+        <w:rPr>
+          <w:b/>
+          <w:lang w:val="en-US"/>
+        </w:rPr>
+        <w:t>WHEN</w:t>
+      </w:r>
+      <w:r>
+        <w:rPr>
+          <w:lang w:val="en-US"/>
+        </w:rPr>
+        <w:t xml:space="preserve"> the shisha customer chooses to order shisha equipment via home-delivery</w:t>
+      </w:r>
+      <w:r>
+        <w:rPr>
+          <w:lang w:val="en-US"/>
+        </w:rPr>
+        <w:t xml:space="preserve"> in our app</w:t>
+      </w:r>
+      <w:r>
+        <w:rPr>
+          <w:lang w:val="en-US"/>
+        </w:rPr>
+        <w:t xml:space="preserve"> with payment by Pay-Pal or Credit-Card</w:t>
+      </w:r>
+    </w:p>
+    <w:p>
+      <w:pPr>
+        <w:pStyle w:val="Listenabsatz"/>
+        <w:rPr>
+          <w:lang w:val="en-US"/>
+        </w:rPr>
+      </w:pPr>
+      <w:r>
+        <w:rPr>
+          <w:b/>
+          <w:lang w:val="en-US"/>
+        </w:rPr>
+        <w:t xml:space="preserve">THEN </w:t>
+      </w:r>
+      <w:r>
+        <w:rPr>
+          <w:lang w:val="en-US"/>
+        </w:rPr>
+        <w:t xml:space="preserve">the customer receives a confirmation mail about </w:t>
+      </w:r>
+      <w:r>
+        <w:rPr>
+          <w:lang w:val="en-US"/>
+        </w:rPr>
+        <w:t>his shisha equipment order via home-delivery.</w:t>
+      </w:r>
+    </w:p>
+    <w:p>
+      <w:pPr>
+        <w:pStyle w:val="Untertitel"/>
+        <w:rPr>
+          <w:lang w:val="en-US"/>
+        </w:rPr>
+      </w:pPr>
+      <w:r>
+        <w:rPr>
+          <w:lang w:val="en-US"/>
+        </w:rPr>
+        <w:t>User Story</w:t>
       </w:r>
     </w:p>
     <w:p>
@@ -2234,7 +2365,14 @@
         <w:rPr>
           <w:lang w:val="en-US"/>
         </w:rPr>
-        <w:t>senior citizen</w:t>
+        <w:t xml:space="preserve">young adult shisha-smoker with my friends </w:t>
+      </w:r>
+      <w:r>
+        <w:rPr>
+          <w:b/>
+          <w:lang w:val="en-US"/>
+        </w:rPr>
+        <w:t>I want to</w:t>
       </w:r>
       <w:r>
         <w:rPr>
@@ -2247,42 +2385,40 @@
         <w:rPr>
           <w:lang w:val="en-US"/>
         </w:rPr>
-        <w:t xml:space="preserve">and </w:t>
-      </w:r>
-      <w:r>
-        <w:rPr>
-          <w:lang w:val="en-US"/>
-        </w:rPr>
-        <w:t>a passionate</w:t>
-      </w:r>
-      <w:r>
-        <w:rPr>
-          <w:b/>
+        <w:t xml:space="preserve">smoke shisha at home </w:t>
+      </w:r>
+      <w:r>
+        <w:rPr>
+          <w:lang w:val="en-US"/>
+        </w:rPr>
+        <w:t xml:space="preserve">enabled </w:t>
+      </w:r>
+      <w:r>
+        <w:rPr>
+          <w:lang w:val="en-US"/>
+        </w:rPr>
+        <w:t xml:space="preserve">by </w:t>
+      </w:r>
+      <w:r>
+        <w:rPr>
+          <w:lang w:val="en-US"/>
+        </w:rPr>
+        <w:t>an order and delivery-process</w:t>
+      </w:r>
+      <w:r>
+        <w:rPr>
+          <w:lang w:val="en-US"/>
+        </w:rPr>
+        <w:t xml:space="preserve"> via an application</w:t>
+      </w:r>
+      <w:r>
+        <w:rPr>
           <w:lang w:val="en-US"/>
         </w:rPr>
         <w:t xml:space="preserve"> </w:t>
       </w:r>
       <w:r>
         <w:rPr>
-          <w:lang w:val="en-US"/>
-        </w:rPr>
-        <w:t xml:space="preserve">shisha bar visitor </w:t>
-      </w:r>
-      <w:r>
-        <w:rPr>
-          <w:b/>
-          <w:lang w:val="en-US"/>
-        </w:rPr>
-        <w:t>I want to</w:t>
-      </w:r>
-      <w:r>
-        <w:rPr>
-          <w:lang w:val="en-US"/>
-        </w:rPr>
-        <w:t xml:space="preserve"> get a fast overview about the closest shisha bars in my surroundings </w:t>
-      </w:r>
-      <w:r>
-        <w:rPr>
           <w:b/>
           <w:lang w:val="en-US"/>
         </w:rPr>
@@ -2292,7 +2428,21 @@
         <w:rPr>
           <w:lang w:val="en-US"/>
         </w:rPr>
-        <w:t xml:space="preserve"> I get to know their locations and opening hours.</w:t>
+        <w:t xml:space="preserve"> I don’t have to leave my house to smoke shisha.</w:t>
+      </w:r>
+    </w:p>
+    <w:p>
+      <w:pPr>
+        <w:pStyle w:val="Untertitel"/>
+        <w:rPr>
+          <w:lang w:val="en-US"/>
+        </w:rPr>
+      </w:pPr>
+      <w:r>
+        <w:rPr>
+          <w:lang w:val="en-US"/>
+        </w:rPr>
+        <w:t>Acceptance Criteria</w:t>
       </w:r>
     </w:p>
     <w:p>
@@ -2311,12 +2461,391 @@
           <w:b/>
           <w:lang w:val="en-US"/>
         </w:rPr>
+        <w:t>GIVEN</w:t>
+      </w:r>
+      <w:r>
+        <w:rPr>
+          <w:b/>
+          <w:lang w:val="en-US"/>
+        </w:rPr>
+        <w:t xml:space="preserve"> </w:t>
+      </w:r>
+      <w:r>
+        <w:rPr>
+          <w:lang w:val="en-US"/>
+        </w:rPr>
+        <w:t xml:space="preserve">the shisha customer has installed our app on his device running on iOS or Android as operating system </w:t>
+      </w:r>
+      <w:r>
+        <w:rPr>
+          <w:b/>
+          <w:lang w:val="en-US"/>
+        </w:rPr>
+        <w:t>AND</w:t>
+      </w:r>
+      <w:r>
+        <w:rPr>
+          <w:lang w:val="en-US"/>
+        </w:rPr>
+        <w:t xml:space="preserve"> has registered in our app </w:t>
+      </w:r>
+      <w:r>
+        <w:rPr>
+          <w:b/>
+          <w:lang w:val="en-US"/>
+        </w:rPr>
+        <w:t>AND</w:t>
+      </w:r>
+      <w:r>
+        <w:rPr>
+          <w:lang w:val="en-US"/>
+        </w:rPr>
+        <w:t xml:space="preserve"> </w:t>
+      </w:r>
+      <w:r>
+        <w:rPr>
+          <w:lang w:val="en-US"/>
+        </w:rPr>
+        <w:t xml:space="preserve">has no negative note regarding equipment damages </w:t>
+      </w:r>
+      <w:r>
+        <w:rPr>
+          <w:b/>
+          <w:lang w:val="en-US"/>
+        </w:rPr>
+        <w:t>AND</w:t>
+      </w:r>
+      <w:r>
+        <w:rPr>
+          <w:lang w:val="en-US"/>
+        </w:rPr>
+        <w:t xml:space="preserve"> has no outstanding bills </w:t>
+      </w:r>
+      <w:r>
+        <w:rPr>
+          <w:lang w:val="en-US"/>
+        </w:rPr>
+        <w:t xml:space="preserve">has selected the desired shisha-bar </w:t>
+      </w:r>
+      <w:r>
+        <w:rPr>
+          <w:b/>
+          <w:lang w:val="en-US"/>
+        </w:rPr>
+        <w:t>AND</w:t>
+      </w:r>
+      <w:r>
+        <w:rPr>
+          <w:lang w:val="en-US"/>
+        </w:rPr>
+        <w:t xml:space="preserve"> has selected the desired shisha-equipment </w:t>
+      </w:r>
+      <w:r>
+        <w:rPr>
+          <w:b/>
+          <w:lang w:val="en-US"/>
+        </w:rPr>
+        <w:t>AND</w:t>
+      </w:r>
+      <w:r>
+        <w:rPr>
+          <w:lang w:val="en-US"/>
+        </w:rPr>
+        <w:t xml:space="preserve"> has chosen a desired payment method</w:t>
+      </w:r>
+    </w:p>
+    <w:p>
+      <w:pPr>
+        <w:pStyle w:val="Listenabsatz"/>
+        <w:rPr>
+          <w:lang w:val="en-US"/>
+        </w:rPr>
+      </w:pPr>
+      <w:r>
+        <w:rPr>
+          <w:b/>
+          <w:lang w:val="en-US"/>
+        </w:rPr>
+        <w:t>WHEN</w:t>
+      </w:r>
+      <w:r>
+        <w:rPr>
+          <w:b/>
+          <w:lang w:val="en-US"/>
+        </w:rPr>
+        <w:t xml:space="preserve"> </w:t>
+      </w:r>
+      <w:r>
+        <w:rPr>
+          <w:lang w:val="en-US"/>
+        </w:rPr>
+        <w:t>the shisha customer chooses to order the reservation of a table and shisha-equipment in our app with payment by EC card</w:t>
+      </w:r>
+    </w:p>
+    <w:p>
+      <w:pPr>
+        <w:pStyle w:val="Listenabsatz"/>
+        <w:rPr>
+          <w:lang w:val="en-US"/>
+        </w:rPr>
+      </w:pPr>
+      <w:r>
+        <w:rPr>
+          <w:b/>
+          <w:lang w:val="en-US"/>
+        </w:rPr>
+        <w:t>THEN</w:t>
+      </w:r>
+      <w:r>
+        <w:rPr>
+          <w:b/>
+          <w:lang w:val="en-US"/>
+        </w:rPr>
+        <w:t xml:space="preserve"> </w:t>
+      </w:r>
+      <w:r>
+        <w:rPr>
+          <w:lang w:val="en-US"/>
+        </w:rPr>
+        <w:t>the customer receives a confirmation mail about his shisha-equipment reservation.</w:t>
+      </w:r>
+    </w:p>
+    <w:p>
+      <w:pPr>
+        <w:pStyle w:val="Untertitel"/>
+        <w:rPr>
+          <w:lang w:val="en-US"/>
+        </w:rPr>
+      </w:pPr>
+      <w:r>
+        <w:rPr>
+          <w:lang w:val="en-US"/>
+        </w:rPr>
+        <w:t>User Story</w:t>
+      </w:r>
+    </w:p>
+    <w:p>
+      <w:pPr>
+        <w:pStyle w:val="Listenabsatz"/>
+        <w:numPr>
+          <w:ilvl w:val="0"/>
+          <w:numId w:val="7"/>
+        </w:numPr>
+        <w:rPr>
+          <w:lang w:val="en-US"/>
+        </w:rPr>
+      </w:pPr>
+      <w:r>
+        <w:rPr>
+          <w:b/>
+          <w:lang w:val="en-US"/>
+        </w:rPr>
         <w:t xml:space="preserve">As a </w:t>
       </w:r>
       <w:r>
         <w:rPr>
           <w:lang w:val="en-US"/>
         </w:rPr>
+        <w:t>senior citizen</w:t>
+      </w:r>
+      <w:r>
+        <w:rPr>
+          <w:b/>
+          <w:lang w:val="en-US"/>
+        </w:rPr>
+        <w:t xml:space="preserve"> </w:t>
+      </w:r>
+      <w:r>
+        <w:rPr>
+          <w:lang w:val="en-US"/>
+        </w:rPr>
+        <w:t xml:space="preserve">and </w:t>
+      </w:r>
+      <w:r>
+        <w:rPr>
+          <w:lang w:val="en-US"/>
+        </w:rPr>
+        <w:t>a passionate</w:t>
+      </w:r>
+      <w:r>
+        <w:rPr>
+          <w:b/>
+          <w:lang w:val="en-US"/>
+        </w:rPr>
+        <w:t xml:space="preserve"> </w:t>
+      </w:r>
+      <w:r>
+        <w:rPr>
+          <w:lang w:val="en-US"/>
+        </w:rPr>
+        <w:t xml:space="preserve">shisha bar visitor </w:t>
+      </w:r>
+      <w:r>
+        <w:rPr>
+          <w:b/>
+          <w:lang w:val="en-US"/>
+        </w:rPr>
+        <w:t>I want to</w:t>
+      </w:r>
+      <w:r>
+        <w:rPr>
+          <w:lang w:val="en-US"/>
+        </w:rPr>
+        <w:t xml:space="preserve"> get a fast overview about the closest shisha bars in my surroundings </w:t>
+      </w:r>
+      <w:r>
+        <w:rPr>
+          <w:b/>
+          <w:lang w:val="en-US"/>
+        </w:rPr>
+        <w:t>so that</w:t>
+      </w:r>
+      <w:r>
+        <w:rPr>
+          <w:lang w:val="en-US"/>
+        </w:rPr>
+        <w:t xml:space="preserve"> I get to know their locations and opening hours.</w:t>
+      </w:r>
+    </w:p>
+    <w:p>
+      <w:pPr>
+        <w:pStyle w:val="Untertitel"/>
+        <w:rPr>
+          <w:lang w:val="en-US"/>
+        </w:rPr>
+      </w:pPr>
+      <w:r>
+        <w:rPr>
+          <w:lang w:val="en-US"/>
+        </w:rPr>
+        <w:t>Acceptance Criteria</w:t>
+      </w:r>
+    </w:p>
+    <w:p>
+      <w:pPr>
+        <w:pStyle w:val="Listenabsatz"/>
+        <w:numPr>
+          <w:ilvl w:val="0"/>
+          <w:numId w:val="7"/>
+        </w:numPr>
+        <w:rPr>
+          <w:b/>
+          <w:lang w:val="en-US"/>
+        </w:rPr>
+      </w:pPr>
+      <w:r>
+        <w:rPr>
+          <w:b/>
+          <w:lang w:val="en-US"/>
+        </w:rPr>
+        <w:t>GIVEN</w:t>
+      </w:r>
+      <w:r>
+        <w:rPr>
+          <w:b/>
+          <w:lang w:val="en-US"/>
+        </w:rPr>
+        <w:t xml:space="preserve"> </w:t>
+      </w:r>
+      <w:r>
+        <w:rPr>
+          <w:lang w:val="en-US"/>
+        </w:rPr>
+        <w:t xml:space="preserve">a shisha customer has installed our app on his device running on iOS or Android as operating system </w:t>
+      </w:r>
+    </w:p>
+    <w:p>
+      <w:pPr>
+        <w:pStyle w:val="Listenabsatz"/>
+        <w:rPr>
+          <w:lang w:val="en-US"/>
+        </w:rPr>
+      </w:pPr>
+      <w:r>
+        <w:rPr>
+          <w:b/>
+          <w:lang w:val="en-US"/>
+        </w:rPr>
+        <w:t>WHEN</w:t>
+      </w:r>
+      <w:r>
+        <w:rPr>
+          <w:b/>
+          <w:lang w:val="en-US"/>
+        </w:rPr>
+        <w:t xml:space="preserve"> </w:t>
+      </w:r>
+      <w:r>
+        <w:rPr>
+          <w:lang w:val="en-US"/>
+        </w:rPr>
+        <w:t>he opens our app on his device</w:t>
+      </w:r>
+    </w:p>
+    <w:p>
+      <w:pPr>
+        <w:pStyle w:val="Listenabsatz"/>
+        <w:rPr>
+          <w:lang w:val="en-US"/>
+        </w:rPr>
+      </w:pPr>
+      <w:r>
+        <w:rPr>
+          <w:b/>
+          <w:lang w:val="en-US"/>
+        </w:rPr>
+        <w:t>THEN</w:t>
+      </w:r>
+      <w:r>
+        <w:rPr>
+          <w:b/>
+          <w:lang w:val="en-US"/>
+        </w:rPr>
+        <w:t xml:space="preserve"> </w:t>
+      </w:r>
+      <w:r>
+        <w:rPr>
+          <w:lang w:val="en-US"/>
+        </w:rPr>
+        <w:t>the shisha customer should get an overview about all shisha-bars cooperating with us and get more detailed information by switching to the detail page.</w:t>
+      </w:r>
+    </w:p>
+    <w:p>
+      <w:pPr>
+        <w:pStyle w:val="Untertitel"/>
+        <w:rPr>
+          <w:lang w:val="en-US"/>
+        </w:rPr>
+      </w:pPr>
+      <w:r>
+        <w:rPr>
+          <w:lang w:val="en-US"/>
+        </w:rPr>
+        <w:t>User Story</w:t>
+      </w:r>
+    </w:p>
+    <w:p>
+      <w:pPr>
+        <w:pStyle w:val="Listenabsatz"/>
+        <w:numPr>
+          <w:ilvl w:val="0"/>
+          <w:numId w:val="7"/>
+        </w:numPr>
+        <w:rPr>
+          <w:lang w:val="en-US"/>
+        </w:rPr>
+      </w:pPr>
+      <w:r>
+        <w:rPr>
+          <w:b/>
+          <w:lang w:val="en-US"/>
+        </w:rPr>
+        <w:t xml:space="preserve">As a </w:t>
+      </w:r>
+      <w:r>
+        <w:rPr>
+          <w:lang w:val="en-US"/>
+        </w:rPr>
         <w:t xml:space="preserve">guy being interested in smoking </w:t>
       </w:r>
       <w:proofErr w:type="gramStart"/>
@@ -2385,6 +2914,145 @@
         </w:rPr>
         <w:t xml:space="preserve"> I am able to test them.</w:t>
       </w:r>
+    </w:p>
+    <w:p>
+      <w:pPr>
+        <w:pStyle w:val="Untertitel"/>
+        <w:rPr>
+          <w:lang w:val="en-US"/>
+        </w:rPr>
+      </w:pPr>
+      <w:r>
+        <w:rPr>
+          <w:lang w:val="en-US"/>
+        </w:rPr>
+        <w:t>Acceptance Criteria</w:t>
+      </w:r>
+    </w:p>
+    <w:p>
+      <w:pPr>
+        <w:pStyle w:val="Listenabsatz"/>
+        <w:numPr>
+          <w:ilvl w:val="0"/>
+          <w:numId w:val="7"/>
+        </w:numPr>
+        <w:rPr>
+          <w:b/>
+          <w:lang w:val="en-US"/>
+        </w:rPr>
+      </w:pPr>
+      <w:r>
+        <w:rPr>
+          <w:b/>
+          <w:lang w:val="en-US"/>
+        </w:rPr>
+        <w:lastRenderedPageBreak/>
+        <w:t>GIVEN</w:t>
+      </w:r>
+      <w:r>
+        <w:rPr>
+          <w:b/>
+          <w:lang w:val="en-US"/>
+        </w:rPr>
+        <w:t xml:space="preserve"> </w:t>
+      </w:r>
+      <w:r>
+        <w:rPr>
+          <w:lang w:val="en-US"/>
+        </w:rPr>
+        <w:t xml:space="preserve">a shisha customer has installed our app on his device running on iOS or Android as operating system </w:t>
+      </w:r>
+    </w:p>
+    <w:p>
+      <w:pPr>
+        <w:pStyle w:val="Listenabsatz"/>
+        <w:rPr>
+          <w:lang w:val="en-US"/>
+        </w:rPr>
+      </w:pPr>
+      <w:r>
+        <w:rPr>
+          <w:b/>
+          <w:lang w:val="en-US"/>
+        </w:rPr>
+        <w:t>WHEN</w:t>
+      </w:r>
+      <w:r>
+        <w:rPr>
+          <w:b/>
+          <w:lang w:val="en-US"/>
+        </w:rPr>
+        <w:t xml:space="preserve"> </w:t>
+      </w:r>
+      <w:r>
+        <w:rPr>
+          <w:lang w:val="en-US"/>
+        </w:rPr>
+        <w:t>he opens our app on his device</w:t>
+      </w:r>
+    </w:p>
+    <w:p>
+      <w:pPr>
+        <w:pStyle w:val="Listenabsatz"/>
+        <w:rPr>
+          <w:lang w:val="en-US"/>
+        </w:rPr>
+      </w:pPr>
+      <w:r>
+        <w:rPr>
+          <w:b/>
+          <w:lang w:val="en-US"/>
+        </w:rPr>
+        <w:t>THEN</w:t>
+      </w:r>
+      <w:r>
+        <w:rPr>
+          <w:b/>
+          <w:lang w:val="en-US"/>
+        </w:rPr>
+        <w:t xml:space="preserve"> </w:t>
+      </w:r>
+      <w:r>
+        <w:rPr>
+          <w:lang w:val="en-US"/>
+        </w:rPr>
+        <w:t>the shisha customer should get an overview about all shisha-bars cooperating with us and get more detailed information by switching to the detail page.</w:t>
+      </w:r>
+    </w:p>
+    <w:p>
+      <w:pPr>
+        <w:rPr>
+          <w:lang w:val="en-US"/>
+        </w:rPr>
+      </w:pPr>
+    </w:p>
+    <w:p>
+      <w:pPr>
+        <w:rPr>
+          <w:lang w:val="en-US"/>
+        </w:rPr>
+      </w:pPr>
+    </w:p>
+    <w:p>
+      <w:pPr>
+        <w:rPr>
+          <w:lang w:val="en-US"/>
+        </w:rPr>
+      </w:pPr>
+    </w:p>
+    <w:p>
+      <w:pPr>
+        <w:rPr>
+          <w:lang w:val="en-US"/>
+        </w:rPr>
+      </w:pPr>
+    </w:p>
+    <w:p>
+      <w:pPr>
+        <w:rPr>
+          <w:lang w:val="en-US"/>
+        </w:rPr>
+      </w:pPr>
     </w:p>
     <w:p>
       <w:pPr>
@@ -2699,6 +3367,7 @@
             <w:r>
               <w:rPr>
                 <w:b/>
+                <w:noProof/>
               </w:rPr>
               <w:drawing>
                 <wp:inline distT="0" distB="0" distL="0" distR="0" wp14:anchorId="7B0A3B88" wp14:editId="24882920">
@@ -3117,10 +3786,7 @@
               <w:t>Dagobert</w:t>
             </w:r>
             <w:r>
-              <w:t xml:space="preserve"> ist ein erfolg</w:t>
-            </w:r>
-            <w:r>
-              <w:t>reicher Geschäftsmann</w:t>
+              <w:t xml:space="preserve"> ist ein erfolgreicher Geschäftsmann</w:t>
             </w:r>
           </w:p>
           <w:p>
@@ -3132,10 +3798,7 @@
               </w:numPr>
             </w:pPr>
             <w:r>
-              <w:t xml:space="preserve">er </w:t>
-            </w:r>
-            <w:r>
-              <w:t>legt großen Wert auf kundenspezifisches Marketing</w:t>
+              <w:t>er legt großen Wert auf kundenspezifisches Marketing</w:t>
             </w:r>
           </w:p>
         </w:tc>
@@ -3177,10 +3840,7 @@
               </w:numPr>
             </w:pPr>
             <w:r>
-              <w:t>50</w:t>
-            </w:r>
-            <w:r>
-              <w:t xml:space="preserve"> Jahre jung</w:t>
+              <w:t>50 Jahre jung</w:t>
             </w:r>
           </w:p>
           <w:p>
@@ -3192,10 +3852,7 @@
               </w:numPr>
             </w:pPr>
             <w:r>
-              <w:t xml:space="preserve">wohnt in </w:t>
-            </w:r>
-            <w:r>
-              <w:t>Mannheim</w:t>
+              <w:t>wohnt in Mannheim</w:t>
             </w:r>
           </w:p>
         </w:tc>
@@ -3612,13 +4269,7 @@
               <w:rPr>
                 <w:b/>
               </w:rPr>
-              <w:t xml:space="preserve">, </w:t>
-            </w:r>
-            <w:r>
-              <w:rPr>
-                <w:b/>
-              </w:rPr>
-              <w:t>in Pension</w:t>
+              <w:t>, in Pension</w:t>
             </w:r>
           </w:p>
         </w:tc>
@@ -3716,10 +4367,7 @@
               </w:numPr>
             </w:pPr>
             <w:r>
-              <w:t>85</w:t>
-            </w:r>
-            <w:r>
-              <w:t xml:space="preserve"> Jahre jung</w:t>
+              <w:t>85 Jahre jung</w:t>
             </w:r>
           </w:p>
           <w:p>
@@ -3846,10 +4494,7 @@
               </w:numPr>
             </w:pPr>
             <w:r>
-              <w:t xml:space="preserve">er </w:t>
-            </w:r>
-            <w:r>
-              <w:t>hat durch seine Enkelkinder vom Shisha-Rauchen als Freizeitaktivität erfahren</w:t>
+              <w:t>er hat durch seine Enkelkinder vom Shisha-Rauchen als Freizeitaktivität erfahren</w:t>
             </w:r>
           </w:p>
           <w:p>
@@ -3861,10 +4506,7 @@
               </w:numPr>
             </w:pPr>
             <w:r>
-              <w:t xml:space="preserve">er </w:t>
-            </w:r>
-            <w:r>
-              <w:t>genießt seine Rente bereits durch rege Teilnahme am öffentlichen Leben</w:t>
+              <w:t>er genießt seine Rente bereits durch rege Teilnahme am öffentlichen Leben</w:t>
             </w:r>
           </w:p>
           <w:p>
@@ -4261,6 +4903,42 @@
               </w:numPr>
             </w:pPr>
             <w:r>
+              <w:t>Registrieren</w:t>
+            </w:r>
+          </w:p>
+          <w:p>
+            <w:pPr>
+              <w:pStyle w:val="Listenabsatz"/>
+              <w:numPr>
+                <w:ilvl w:val="0"/>
+                <w:numId w:val="22"/>
+              </w:numPr>
+            </w:pPr>
+            <w:r>
+              <w:t>Anmelden</w:t>
+            </w:r>
+          </w:p>
+          <w:p>
+            <w:pPr>
+              <w:pStyle w:val="Listenabsatz"/>
+              <w:numPr>
+                <w:ilvl w:val="0"/>
+                <w:numId w:val="22"/>
+              </w:numPr>
+            </w:pPr>
+            <w:r>
+              <w:t>Löschen des Accounts</w:t>
+            </w:r>
+          </w:p>
+          <w:p>
+            <w:pPr>
+              <w:pStyle w:val="Listenabsatz"/>
+              <w:numPr>
+                <w:ilvl w:val="0"/>
+                <w:numId w:val="22"/>
+              </w:numPr>
+            </w:pPr>
+            <w:r>
               <w:t>Anzeige aller in der DB eingetragenen Shisha-Bars</w:t>
             </w:r>
           </w:p>
@@ -4460,6 +5138,42 @@
           <w:tcPr>
             <w:tcW w:w="2251" w:type="dxa"/>
           </w:tcPr>
+          <w:p>
+            <w:pPr>
+              <w:pStyle w:val="Listenabsatz"/>
+              <w:numPr>
+                <w:ilvl w:val="0"/>
+                <w:numId w:val="23"/>
+              </w:numPr>
+            </w:pPr>
+            <w:r>
+              <w:t>Registrieren</w:t>
+            </w:r>
+          </w:p>
+          <w:p>
+            <w:pPr>
+              <w:pStyle w:val="Listenabsatz"/>
+              <w:numPr>
+                <w:ilvl w:val="0"/>
+                <w:numId w:val="23"/>
+              </w:numPr>
+            </w:pPr>
+            <w:r>
+              <w:t>Anmelden</w:t>
+            </w:r>
+          </w:p>
+          <w:p>
+            <w:pPr>
+              <w:pStyle w:val="Listenabsatz"/>
+              <w:numPr>
+                <w:ilvl w:val="0"/>
+                <w:numId w:val="23"/>
+              </w:numPr>
+            </w:pPr>
+            <w:r>
+              <w:t>Löschen des Accounts</w:t>
+            </w:r>
+          </w:p>
           <w:p>
             <w:pPr>
               <w:pStyle w:val="Listenabsatz"/>
@@ -4736,8 +5450,6 @@
         </w:tc>
       </w:tr>
     </w:tbl>
-    <w:p/>
-    <w:p/>
     <w:p/>
     <w:p/>
     <w:p/>
@@ -7882,7 +8594,7 @@
   <w:abstractNum w:abstractNumId="20" w15:restartNumberingAfterBreak="0">
     <w:nsid w:val="70BE68DB"/>
     <w:multiLevelType w:val="hybridMultilevel"/>
-    <w:tmpl w:val="E8EC4A70"/>
+    <w:tmpl w:val="F1B8D39E"/>
     <w:lvl w:ilvl="0" w:tplc="04070001">
       <w:start w:val="1"/>
       <w:numFmt w:val="bullet"/>
@@ -9003,6 +9715,37 @@
       <w:szCs w:val="18"/>
     </w:rPr>
   </w:style>
+  <w:style w:type="paragraph" w:styleId="Untertitel">
+    <w:name w:val="Subtitle"/>
+    <w:basedOn w:val="Standard"/>
+    <w:next w:val="Standard"/>
+    <w:link w:val="UntertitelZchn"/>
+    <w:uiPriority w:val="11"/>
+    <w:qFormat/>
+    <w:rsid w:val="00775ED3"/>
+    <w:pPr>
+      <w:numPr>
+        <w:ilvl w:val="1"/>
+      </w:numPr>
+    </w:pPr>
+    <w:rPr>
+      <w:rFonts w:eastAsiaTheme="minorEastAsia"/>
+      <w:color w:val="5A5A5A" w:themeColor="text1" w:themeTint="A5"/>
+      <w:spacing w:val="15"/>
+    </w:rPr>
+  </w:style>
+  <w:style w:type="character" w:customStyle="1" w:styleId="UntertitelZchn">
+    <w:name w:val="Untertitel Zchn"/>
+    <w:basedOn w:val="Absatz-Standardschriftart"/>
+    <w:link w:val="Untertitel"/>
+    <w:uiPriority w:val="11"/>
+    <w:rsid w:val="00775ED3"/>
+    <w:rPr>
+      <w:rFonts w:eastAsiaTheme="minorEastAsia"/>
+      <w:color w:val="5A5A5A" w:themeColor="text1" w:themeTint="A5"/>
+      <w:spacing w:val="15"/>
+    </w:rPr>
+  </w:style>
 </w:styles>
 </file>
 

</xml_diff>

<commit_message>
Add User Story Mapping Bearbeitet Separated File
</commit_message>
<xml_diff>
--- a/Requirements Engineering.docx
+++ b/Requirements Engineering.docx
@@ -35,6 +35,8 @@
         </w:rPr>
         <w:t>Business Requirements</w:t>
       </w:r>
+      <w:bookmarkStart w:id="0" w:name="_GoBack"/>
+      <w:bookmarkEnd w:id="0"/>
     </w:p>
     <w:p>
       <w:pPr>
@@ -270,15 +272,15 @@
           <w:ilvl w:val="0"/>
           <w:numId w:val="6"/>
         </w:numPr>
-        <w:rPr>
-          <w:lang w:val="en-US"/>
-        </w:rPr>
-      </w:pPr>
-      <w:r>
-        <w:rPr>
-          <w:lang w:val="en-US"/>
-        </w:rPr>
+      </w:pPr>
+      <w:r>
         <w:t>Berücksichtigung Umsatzsteuer bei Preisberechnung</w:t>
+      </w:r>
+      <w:r>
+        <w:t xml:space="preserve"> in</w:t>
+      </w:r>
+      <w:r>
+        <w:t xml:space="preserve"> der App</w:t>
       </w:r>
     </w:p>
     <w:p>
@@ -295,6 +297,9 @@
       <w:r>
         <w:t>ohle und des Tabaks</w:t>
       </w:r>
+      <w:r>
+        <w:t xml:space="preserve"> </w:t>
+      </w:r>
     </w:p>
     <w:p>
       <w:pPr>
@@ -305,10 +310,43 @@
         </w:numPr>
       </w:pPr>
       <w:r>
-        <w:t>Hinweis bei Home-Delivery auf</w:t>
+        <w:t>Hinweis bei Home-Delivery</w:t>
+      </w:r>
+      <w:r>
+        <w:t xml:space="preserve"> &amp; Selbstabholung</w:t>
+      </w:r>
+      <w:r>
+        <w:t xml:space="preserve"> auf</w:t>
       </w:r>
       <w:r>
         <w:t xml:space="preserve"> ausreichende Belüftung beim Shisha-Rauchen</w:t>
+      </w:r>
+      <w:r>
+        <w:t xml:space="preserve"> (Hinweis in der App)</w:t>
+      </w:r>
+    </w:p>
+    <w:p>
+      <w:pPr>
+        <w:pStyle w:val="Listenabsatz"/>
+        <w:numPr>
+          <w:ilvl w:val="0"/>
+          <w:numId w:val="6"/>
+        </w:numPr>
+      </w:pPr>
+      <w:r>
+        <w:t>Hinweis Gesundheitsschädigung durch Shisha-Rauchen (Hinweis in der App)</w:t>
+      </w:r>
+    </w:p>
+    <w:p>
+      <w:pPr>
+        <w:pStyle w:val="Listenabsatz"/>
+        <w:numPr>
+          <w:ilvl w:val="0"/>
+          <w:numId w:val="6"/>
+        </w:numPr>
+      </w:pPr>
+      <w:r>
+        <w:t xml:space="preserve">Bilanzierungsrichtlinien </w:t>
       </w:r>
     </w:p>
     <w:p>
@@ -380,11 +418,19 @@
           <w:lang w:val="en-US"/>
         </w:rPr>
       </w:pPr>
-      <w:r>
-        <w:rPr>
-          <w:lang w:val="en-US"/>
-        </w:rPr>
-        <w:t>Notwendigkeit Google Maps API</w:t>
+      <w:proofErr w:type="spellStart"/>
+      <w:r>
+        <w:rPr>
+          <w:lang w:val="en-US"/>
+        </w:rPr>
+        <w:t>Notwendigkeit</w:t>
+      </w:r>
+      <w:proofErr w:type="spellEnd"/>
+      <w:r>
+        <w:rPr>
+          <w:lang w:val="en-US"/>
+        </w:rPr>
+        <w:t xml:space="preserve"> Google Maps API</w:t>
       </w:r>
     </w:p>
     <w:p>
@@ -398,6 +444,7 @@
         <w:rPr>
           <w:lang w:val="en-US"/>
         </w:rPr>
+        <w:lastRenderedPageBreak/>
         <w:t>Functional Requirements</w:t>
       </w:r>
     </w:p>
@@ -431,7 +478,21 @@
         <w:rPr>
           <w:lang w:val="en-US"/>
         </w:rPr>
-        <w:t>API zu Google Maps -&gt; I</w:t>
+        <w:t xml:space="preserve">API </w:t>
+      </w:r>
+      <w:proofErr w:type="spellStart"/>
+      <w:r>
+        <w:rPr>
+          <w:lang w:val="en-US"/>
+        </w:rPr>
+        <w:t>zu</w:t>
+      </w:r>
+      <w:proofErr w:type="spellEnd"/>
+      <w:r>
+        <w:rPr>
+          <w:lang w:val="en-US"/>
+        </w:rPr>
+        <w:t xml:space="preserve"> Google Maps -&gt; I</w:t>
       </w:r>
       <w:r>
         <w:rPr>
@@ -451,7 +512,6 @@
         <w:rPr>
           <w:lang w:val="en-US"/>
         </w:rPr>
-        <w:lastRenderedPageBreak/>
         <w:t>Non-Functional Requirements</w:t>
       </w:r>
     </w:p>
@@ -482,7 +542,15 @@
         </w:numPr>
       </w:pPr>
       <w:r>
-        <w:t>dauert im Bestenfall maximal 100 Millisekunden</w:t>
+        <w:t xml:space="preserve">dauert im </w:t>
+      </w:r>
+      <w:proofErr w:type="spellStart"/>
+      <w:r>
+        <w:t>Bestenfall</w:t>
+      </w:r>
+      <w:proofErr w:type="spellEnd"/>
+      <w:r>
+        <w:t xml:space="preserve"> maximal 100 Millisekunden</w:t>
       </w:r>
     </w:p>
     <w:p>
@@ -545,7 +613,15 @@
         </w:rPr>
       </w:pPr>
       <w:r>
-        <w:t>dauert im Bestenfall maximal 100 Millisekunden</w:t>
+        <w:t xml:space="preserve">dauert im </w:t>
+      </w:r>
+      <w:proofErr w:type="spellStart"/>
+      <w:r>
+        <w:t>Bestenfall</w:t>
+      </w:r>
+      <w:proofErr w:type="spellEnd"/>
+      <w:r>
+        <w:t xml:space="preserve"> maximal 100 Millisekunden</w:t>
       </w:r>
     </w:p>
     <w:p>
@@ -608,7 +684,15 @@
         </w:rPr>
       </w:pPr>
       <w:r>
-        <w:t>dauert im Bestenfall maximal 100 Millisekunden</w:t>
+        <w:t xml:space="preserve">dauert im </w:t>
+      </w:r>
+      <w:proofErr w:type="spellStart"/>
+      <w:r>
+        <w:t>Bestenfall</w:t>
+      </w:r>
+      <w:proofErr w:type="spellEnd"/>
+      <w:r>
+        <w:t xml:space="preserve"> maximal 100 Millisekunden</w:t>
       </w:r>
     </w:p>
     <w:p>
@@ -671,7 +755,15 @@
         </w:rPr>
       </w:pPr>
       <w:r>
-        <w:t>liegt im Bestenfall bei 100%</w:t>
+        <w:t xml:space="preserve">liegt im </w:t>
+      </w:r>
+      <w:proofErr w:type="spellStart"/>
+      <w:r>
+        <w:t>Bestenfall</w:t>
+      </w:r>
+      <w:proofErr w:type="spellEnd"/>
+      <w:r>
+        <w:t xml:space="preserve"> bei 100%</w:t>
       </w:r>
     </w:p>
     <w:p>
@@ -745,7 +837,15 @@
         </w:rPr>
       </w:pPr>
       <w:r>
-        <w:t>liegt im Bestenfall bei 100%</w:t>
+        <w:t xml:space="preserve">liegt im </w:t>
+      </w:r>
+      <w:proofErr w:type="spellStart"/>
+      <w:r>
+        <w:t>Bestenfall</w:t>
+      </w:r>
+      <w:proofErr w:type="spellEnd"/>
+      <w:r>
+        <w:t xml:space="preserve"> bei 100%</w:t>
       </w:r>
     </w:p>
     <w:p>
@@ -789,12 +889,14 @@
           <w:b/>
         </w:rPr>
       </w:pPr>
+      <w:proofErr w:type="spellStart"/>
       <w:r>
         <w:rPr>
           <w:b/>
         </w:rPr>
         <w:t>Operability</w:t>
       </w:r>
+      <w:proofErr w:type="spellEnd"/>
       <w:r>
         <w:rPr>
           <w:b/>
@@ -825,7 +927,15 @@
         </w:rPr>
       </w:pPr>
       <w:r>
-        <w:t>liegt im Bestenfall bei 100%</w:t>
+        <w:t xml:space="preserve">liegt im </w:t>
+      </w:r>
+      <w:proofErr w:type="spellStart"/>
+      <w:r>
+        <w:t>Bestenfall</w:t>
+      </w:r>
+      <w:proofErr w:type="spellEnd"/>
+      <w:r>
+        <w:t xml:space="preserve"> bei 100%</w:t>
       </w:r>
     </w:p>
     <w:p>
@@ -869,12 +979,14 @@
           <w:b/>
         </w:rPr>
       </w:pPr>
+      <w:proofErr w:type="spellStart"/>
       <w:r>
         <w:rPr>
           <w:b/>
         </w:rPr>
         <w:t>Learnability</w:t>
       </w:r>
+      <w:proofErr w:type="spellEnd"/>
       <w:r>
         <w:rPr>
           <w:b/>
@@ -905,7 +1017,15 @@
         </w:rPr>
       </w:pPr>
       <w:r>
-        <w:t>liegt im Bestenfall bei 100%</w:t>
+        <w:t xml:space="preserve">liegt im </w:t>
+      </w:r>
+      <w:proofErr w:type="spellStart"/>
+      <w:r>
+        <w:t>Bestenfall</w:t>
+      </w:r>
+      <w:proofErr w:type="spellEnd"/>
+      <w:r>
+        <w:t xml:space="preserve"> bei 100%</w:t>
       </w:r>
     </w:p>
     <w:p>
@@ -953,8 +1073,16 @@
         <w:rPr>
           <w:b/>
         </w:rPr>
-        <w:t>User Interface Aesthetics</w:t>
-      </w:r>
+        <w:t xml:space="preserve">User Interface </w:t>
+      </w:r>
+      <w:proofErr w:type="spellStart"/>
+      <w:r>
+        <w:rPr>
+          <w:b/>
+        </w:rPr>
+        <w:t>Aesthetics</w:t>
+      </w:r>
+      <w:proofErr w:type="spellEnd"/>
       <w:r>
         <w:rPr>
           <w:b/>
@@ -985,7 +1113,15 @@
         </w:rPr>
       </w:pPr>
       <w:r>
-        <w:t>liegt im Bestenfall bei 100 %</w:t>
+        <w:t xml:space="preserve">liegt im </w:t>
+      </w:r>
+      <w:proofErr w:type="spellStart"/>
+      <w:r>
+        <w:t>Bestenfall</w:t>
+      </w:r>
+      <w:proofErr w:type="spellEnd"/>
+      <w:r>
+        <w:t xml:space="preserve"> bei 100 %</w:t>
       </w:r>
     </w:p>
     <w:p>
@@ -1033,8 +1169,16 @@
         <w:rPr>
           <w:b/>
         </w:rPr>
-        <w:t>User Error Protection</w:t>
-      </w:r>
+        <w:t xml:space="preserve">User Error </w:t>
+      </w:r>
+      <w:proofErr w:type="spellStart"/>
+      <w:r>
+        <w:rPr>
+          <w:b/>
+        </w:rPr>
+        <w:t>Protection</w:t>
+      </w:r>
+      <w:proofErr w:type="spellEnd"/>
       <w:r>
         <w:rPr>
           <w:b/>
@@ -1065,7 +1209,15 @@
         </w:rPr>
       </w:pPr>
       <w:r>
-        <w:t>liegt im Bestenfall bei 100 %</w:t>
+        <w:t xml:space="preserve">liegt im </w:t>
+      </w:r>
+      <w:proofErr w:type="spellStart"/>
+      <w:r>
+        <w:t>Bestenfall</w:t>
+      </w:r>
+      <w:proofErr w:type="spellEnd"/>
+      <w:r>
+        <w:t xml:space="preserve"> bei 100 %</w:t>
       </w:r>
     </w:p>
     <w:p>
@@ -1123,13 +1275,28 @@
           <w:b/>
         </w:rPr>
       </w:pPr>
-      <w:r>
-        <w:rPr>
-          <w:b/>
-        </w:rPr>
-        <w:lastRenderedPageBreak/>
-        <w:t>Functional Completness</w:t>
-      </w:r>
+      <w:proofErr w:type="spellStart"/>
+      <w:r>
+        <w:rPr>
+          <w:b/>
+        </w:rPr>
+        <w:t>Functional</w:t>
+      </w:r>
+      <w:proofErr w:type="spellEnd"/>
+      <w:r>
+        <w:rPr>
+          <w:b/>
+        </w:rPr>
+        <w:t xml:space="preserve"> </w:t>
+      </w:r>
+      <w:proofErr w:type="spellStart"/>
+      <w:r>
+        <w:rPr>
+          <w:b/>
+        </w:rPr>
+        <w:t>Completness</w:t>
+      </w:r>
+      <w:proofErr w:type="spellEnd"/>
       <w:r>
         <w:rPr>
           <w:b/>
@@ -1160,7 +1327,15 @@
         </w:rPr>
       </w:pPr>
       <w:r>
-        <w:t>liegt im Bestenfall bei 100 %</w:t>
+        <w:t xml:space="preserve">liegt im </w:t>
+      </w:r>
+      <w:proofErr w:type="spellStart"/>
+      <w:r>
+        <w:t>Bestenfall</w:t>
+      </w:r>
+      <w:proofErr w:type="spellEnd"/>
+      <w:r>
+        <w:t xml:space="preserve"> bei 100 %</w:t>
       </w:r>
     </w:p>
     <w:p>
@@ -1204,11 +1379,19 @@
           <w:b/>
         </w:rPr>
       </w:pPr>
-      <w:r>
-        <w:rPr>
-          <w:b/>
-        </w:rPr>
-        <w:t>Functional Correctness</w:t>
+      <w:proofErr w:type="spellStart"/>
+      <w:r>
+        <w:rPr>
+          <w:b/>
+        </w:rPr>
+        <w:t>Functional</w:t>
+      </w:r>
+      <w:proofErr w:type="spellEnd"/>
+      <w:r>
+        <w:rPr>
+          <w:b/>
+        </w:rPr>
+        <w:t xml:space="preserve"> Correctness</w:t>
       </w:r>
       <w:r>
         <w:rPr>
@@ -1240,7 +1423,15 @@
         </w:rPr>
       </w:pPr>
       <w:r>
-        <w:t>liegt im Bestenfall bei 100 %</w:t>
+        <w:t xml:space="preserve">liegt im </w:t>
+      </w:r>
+      <w:proofErr w:type="spellStart"/>
+      <w:r>
+        <w:t>Bestenfall</w:t>
+      </w:r>
+      <w:proofErr w:type="spellEnd"/>
+      <w:r>
+        <w:t xml:space="preserve"> bei 100 %</w:t>
       </w:r>
     </w:p>
     <w:p>
@@ -1288,8 +1479,16 @@
         <w:rPr>
           <w:b/>
         </w:rPr>
-        <w:t>Fault Tolerance</w:t>
-      </w:r>
+        <w:t xml:space="preserve">Fault </w:t>
+      </w:r>
+      <w:proofErr w:type="spellStart"/>
+      <w:r>
+        <w:rPr>
+          <w:b/>
+        </w:rPr>
+        <w:t>Tolerance</w:t>
+      </w:r>
+      <w:proofErr w:type="spellEnd"/>
       <w:r>
         <w:rPr>
           <w:b/>
@@ -1320,7 +1519,15 @@
         </w:rPr>
       </w:pPr>
       <w:r>
-        <w:t>liegt im Bestenfall bei 100 %</w:t>
+        <w:t xml:space="preserve">liegt im </w:t>
+      </w:r>
+      <w:proofErr w:type="spellStart"/>
+      <w:r>
+        <w:t>Bestenfall</w:t>
+      </w:r>
+      <w:proofErr w:type="spellEnd"/>
+      <w:r>
+        <w:t xml:space="preserve"> bei 100 %</w:t>
       </w:r>
     </w:p>
     <w:p>
@@ -1364,12 +1571,14 @@
           <w:b/>
         </w:rPr>
       </w:pPr>
+      <w:proofErr w:type="spellStart"/>
       <w:r>
         <w:rPr>
           <w:b/>
         </w:rPr>
         <w:t>Recoverability</w:t>
       </w:r>
+      <w:proofErr w:type="spellEnd"/>
       <w:r>
         <w:rPr>
           <w:b/>
@@ -1397,7 +1606,15 @@
         </w:rPr>
       </w:pPr>
       <w:r>
-        <w:t>liegt im Bestenfall bei 100 %</w:t>
+        <w:t xml:space="preserve">liegt im </w:t>
+      </w:r>
+      <w:proofErr w:type="spellStart"/>
+      <w:r>
+        <w:t>Bestenfall</w:t>
+      </w:r>
+      <w:proofErr w:type="spellEnd"/>
+      <w:r>
+        <w:t xml:space="preserve"> bei 100 %</w:t>
       </w:r>
     </w:p>
     <w:p>
@@ -1441,12 +1658,14 @@
           <w:b/>
         </w:rPr>
       </w:pPr>
+      <w:proofErr w:type="spellStart"/>
       <w:r>
         <w:rPr>
           <w:b/>
         </w:rPr>
         <w:t>Availability</w:t>
       </w:r>
+      <w:proofErr w:type="spellEnd"/>
       <w:r>
         <w:rPr>
           <w:b/>
@@ -1462,166 +1681,114 @@
           <w:color w:val="24292E"/>
           <w:shd w:val="clear" w:color="auto" w:fill="FFFFFF"/>
         </w:rPr>
-        <w:t>Gibt an inwieweit der Grad der Reliability ist, wenn das System benötigt wird) (</w:t>
-      </w:r>
-      <w:r>
-        <w:rPr>
-          <w:rFonts w:ascii="Segoe UI" w:hAnsi="Segoe UI" w:cs="Segoe UI"/>
-          <w:b/>
-          <w:color w:val="24292E"/>
-          <w:shd w:val="clear" w:color="auto" w:fill="FFFFFF"/>
-        </w:rPr>
-        <w:t>Reliability</w:t>
-      </w:r>
+        <w:t xml:space="preserve">Gibt an inwieweit der Grad der </w:t>
+      </w:r>
+      <w:proofErr w:type="spellStart"/>
       <w:r>
         <w:rPr>
           <w:rFonts w:ascii="Segoe UI" w:hAnsi="Segoe UI" w:cs="Segoe UI"/>
           <w:color w:val="24292E"/>
           <w:shd w:val="clear" w:color="auto" w:fill="FFFFFF"/>
         </w:rPr>
-        <w:t xml:space="preserve"> = Definiert den Grad zu welchem ein System, Produkt, eine Komponente oder eine Software spezifische Funktionen unter spezifischen Konditionen innerhalb eines spezifischen Zeitfensters ausführen kann)</w:t>
-      </w:r>
-    </w:p>
-    <w:p>
-      <w:pPr>
-        <w:pStyle w:val="Listenabsatz"/>
-        <w:numPr>
-          <w:ilvl w:val="1"/>
-          <w:numId w:val="13"/>
-        </w:numPr>
-        <w:rPr>
-          <w:b/>
-        </w:rPr>
-      </w:pPr>
-      <w:r>
-        <w:t>liegt im Bestenfall bei 100 %</w:t>
-      </w:r>
-    </w:p>
-    <w:p>
-      <w:pPr>
-        <w:pStyle w:val="Listenabsatz"/>
-        <w:numPr>
-          <w:ilvl w:val="1"/>
-          <w:numId w:val="13"/>
-        </w:numPr>
-        <w:rPr>
-          <w:b/>
-        </w:rPr>
-      </w:pPr>
-      <w:r>
-        <w:t>bei &gt;= 98 % noch hinnehmbar</w:t>
-      </w:r>
-    </w:p>
-    <w:p>
-      <w:pPr>
-        <w:pStyle w:val="Listenabsatz"/>
-        <w:numPr>
-          <w:ilvl w:val="1"/>
-          <w:numId w:val="13"/>
-        </w:numPr>
-        <w:rPr>
-          <w:b/>
-        </w:rPr>
-      </w:pPr>
-      <w:r>
-        <w:t>bei &lt; 98 % nicht mehr hinnehmbar</w:t>
-      </w:r>
-    </w:p>
-    <w:p>
-      <w:pPr>
-        <w:pStyle w:val="Listenabsatz"/>
-        <w:numPr>
-          <w:ilvl w:val="0"/>
-          <w:numId w:val="13"/>
-        </w:numPr>
-        <w:rPr>
-          <w:b/>
-        </w:rPr>
-      </w:pPr>
-      <w:r>
-        <w:rPr>
-          <w:rFonts w:ascii="Segoe UI" w:hAnsi="Segoe UI" w:cs="Segoe UI"/>
-          <w:b/>
-          <w:color w:val="24292E"/>
-          <w:shd w:val="clear" w:color="auto" w:fill="FFFFFF"/>
-        </w:rPr>
-        <w:t>Confidentiality</w:t>
-      </w:r>
-      <w:r>
-        <w:rPr>
-          <w:rFonts w:ascii="Segoe UI" w:hAnsi="Segoe UI" w:cs="Segoe UI"/>
-          <w:b/>
-          <w:color w:val="24292E"/>
-          <w:shd w:val="clear" w:color="auto" w:fill="FFFFFF"/>
-        </w:rPr>
-        <w:t xml:space="preserve"> </w:t>
-      </w:r>
+        <w:t>Reliability</w:t>
+      </w:r>
+      <w:proofErr w:type="spellEnd"/>
       <w:r>
         <w:rPr>
           <w:rFonts w:ascii="Segoe UI" w:hAnsi="Segoe UI" w:cs="Segoe UI"/>
           <w:color w:val="24292E"/>
           <w:shd w:val="clear" w:color="auto" w:fill="FFFFFF"/>
         </w:rPr>
-        <w:t>(Gibt an inwieweit das System sicherstellt, dass Datenzugriff nur von autorisierten Nutzern stattfindet)</w:t>
-      </w:r>
-    </w:p>
-    <w:p>
-      <w:pPr>
-        <w:pStyle w:val="Listenabsatz"/>
-        <w:numPr>
-          <w:ilvl w:val="1"/>
-          <w:numId w:val="13"/>
-        </w:numPr>
-        <w:rPr>
-          <w:b/>
-        </w:rPr>
-      </w:pPr>
+        <w:t xml:space="preserve"> ist, wenn das System benötigt wird) (</w:t>
+      </w:r>
+      <w:proofErr w:type="spellStart"/>
+      <w:r>
+        <w:rPr>
+          <w:rFonts w:ascii="Segoe UI" w:hAnsi="Segoe UI" w:cs="Segoe UI"/>
+          <w:b/>
+          <w:color w:val="24292E"/>
+          <w:shd w:val="clear" w:color="auto" w:fill="FFFFFF"/>
+        </w:rPr>
+        <w:t>Reliability</w:t>
+      </w:r>
+      <w:proofErr w:type="spellEnd"/>
       <w:r>
         <w:rPr>
           <w:rFonts w:ascii="Segoe UI" w:hAnsi="Segoe UI" w:cs="Segoe UI"/>
           <w:color w:val="24292E"/>
           <w:shd w:val="clear" w:color="auto" w:fill="FFFFFF"/>
         </w:rPr>
-        <w:t>liegt im Bestenfall bei 100 %</w:t>
-      </w:r>
-    </w:p>
-    <w:p>
-      <w:pPr>
-        <w:pStyle w:val="Listenabsatz"/>
-        <w:numPr>
-          <w:ilvl w:val="1"/>
-          <w:numId w:val="13"/>
-        </w:numPr>
-        <w:rPr>
-          <w:b/>
-        </w:rPr>
-      </w:pPr>
+        <w:t xml:space="preserve"> = </w:t>
+      </w:r>
+      <w:proofErr w:type="gramStart"/>
       <w:r>
         <w:rPr>
           <w:rFonts w:ascii="Segoe UI" w:hAnsi="Segoe UI" w:cs="Segoe UI"/>
           <w:color w:val="24292E"/>
           <w:shd w:val="clear" w:color="auto" w:fill="FFFFFF"/>
         </w:rPr>
-        <w:t>bei &gt;= 98 % noch hinnehmbar</w:t>
-      </w:r>
-    </w:p>
-    <w:p>
-      <w:pPr>
-        <w:pStyle w:val="Listenabsatz"/>
-        <w:numPr>
-          <w:ilvl w:val="1"/>
-          <w:numId w:val="13"/>
-        </w:numPr>
-        <w:rPr>
-          <w:b/>
-        </w:rPr>
-      </w:pPr>
+        <w:t>Definiert</w:t>
+      </w:r>
+      <w:proofErr w:type="gramEnd"/>
       <w:r>
         <w:rPr>
           <w:rFonts w:ascii="Segoe UI" w:hAnsi="Segoe UI" w:cs="Segoe UI"/>
           <w:color w:val="24292E"/>
           <w:shd w:val="clear" w:color="auto" w:fill="FFFFFF"/>
         </w:rPr>
+        <w:t xml:space="preserve"> den Grad zu welchem ein System, Produkt, eine Komponente oder eine Software spezifische Funktionen unter spezifischen Konditionen innerhalb eines spezifischen Zeitfensters ausführen kann)</w:t>
+      </w:r>
+    </w:p>
+    <w:p>
+      <w:pPr>
+        <w:pStyle w:val="Listenabsatz"/>
+        <w:numPr>
+          <w:ilvl w:val="1"/>
+          <w:numId w:val="13"/>
+        </w:numPr>
+        <w:rPr>
+          <w:b/>
+        </w:rPr>
+      </w:pPr>
+      <w:r>
+        <w:t xml:space="preserve">liegt im </w:t>
+      </w:r>
+      <w:proofErr w:type="spellStart"/>
+      <w:r>
+        <w:t>Bestenfall</w:t>
+      </w:r>
+      <w:proofErr w:type="spellEnd"/>
+      <w:r>
+        <w:t xml:space="preserve"> bei 100 %</w:t>
+      </w:r>
+    </w:p>
+    <w:p>
+      <w:pPr>
+        <w:pStyle w:val="Listenabsatz"/>
+        <w:numPr>
+          <w:ilvl w:val="1"/>
+          <w:numId w:val="13"/>
+        </w:numPr>
+        <w:rPr>
+          <w:b/>
+        </w:rPr>
+      </w:pPr>
+      <w:r>
+        <w:t>bei &gt;= 98 % noch hinnehmbar</w:t>
+      </w:r>
+    </w:p>
+    <w:p>
+      <w:pPr>
+        <w:pStyle w:val="Listenabsatz"/>
+        <w:numPr>
+          <w:ilvl w:val="1"/>
+          <w:numId w:val="13"/>
+        </w:numPr>
+        <w:rPr>
+          <w:b/>
+        </w:rPr>
+      </w:pPr>
+      <w:r>
         <w:t>bei &lt; 98 % nicht mehr hinnehmbar</w:t>
       </w:r>
     </w:p>
@@ -1630,12 +1797,13 @@
         <w:pStyle w:val="Listenabsatz"/>
         <w:numPr>
           <w:ilvl w:val="0"/>
-          <w:numId w:val="14"/>
-        </w:numPr>
-        <w:rPr>
-          <w:b/>
-        </w:rPr>
-      </w:pPr>
+          <w:numId w:val="13"/>
+        </w:numPr>
+        <w:rPr>
+          <w:b/>
+        </w:rPr>
+      </w:pPr>
+      <w:proofErr w:type="spellStart"/>
       <w:r>
         <w:rPr>
           <w:rFonts w:ascii="Segoe UI" w:hAnsi="Segoe UI" w:cs="Segoe UI"/>
@@ -1643,8 +1811,9 @@
           <w:color w:val="24292E"/>
           <w:shd w:val="clear" w:color="auto" w:fill="FFFFFF"/>
         </w:rPr>
-        <w:t>Integrity</w:t>
-      </w:r>
+        <w:t>Confidentiality</w:t>
+      </w:r>
+      <w:proofErr w:type="spellEnd"/>
       <w:r>
         <w:rPr>
           <w:rFonts w:ascii="Segoe UI" w:hAnsi="Segoe UI" w:cs="Segoe UI"/>
@@ -1660,7 +1829,7 @@
           <w:color w:val="24292E"/>
           <w:shd w:val="clear" w:color="auto" w:fill="FFFFFF"/>
         </w:rPr>
-        <w:t>(Gibt an inwieweit das System vor unberechtigten Zugriffen auf oder Modifikation von Funktionen oder Daten schützt)</w:t>
+        <w:t>(Gibt an inwieweit das System sicherstellt, dass Datenzugriff nur von autorisierten Nutzern stattfindet)</w:t>
       </w:r>
     </w:p>
     <w:p>
@@ -1668,7 +1837,7 @@
         <w:pStyle w:val="Listenabsatz"/>
         <w:numPr>
           <w:ilvl w:val="1"/>
-          <w:numId w:val="14"/>
+          <w:numId w:val="13"/>
         </w:numPr>
         <w:rPr>
           <w:b/>
@@ -1680,46 +1849,180 @@
           <w:color w:val="24292E"/>
           <w:shd w:val="clear" w:color="auto" w:fill="FFFFFF"/>
         </w:rPr>
-        <w:t>liegt im Bestenfall bei 100 %</w:t>
-      </w:r>
-    </w:p>
-    <w:p>
-      <w:pPr>
-        <w:pStyle w:val="Listenabsatz"/>
-        <w:numPr>
-          <w:ilvl w:val="1"/>
-          <w:numId w:val="14"/>
-        </w:numPr>
-        <w:rPr>
-          <w:b/>
-        </w:rPr>
-      </w:pPr>
+        <w:t xml:space="preserve">liegt im </w:t>
+      </w:r>
+      <w:proofErr w:type="spellStart"/>
       <w:r>
         <w:rPr>
           <w:rFonts w:ascii="Segoe UI" w:hAnsi="Segoe UI" w:cs="Segoe UI"/>
           <w:color w:val="24292E"/>
           <w:shd w:val="clear" w:color="auto" w:fill="FFFFFF"/>
         </w:rPr>
-        <w:t>bei &gt;= 98 % noch hinnehmbar</w:t>
-      </w:r>
-    </w:p>
-    <w:p>
-      <w:pPr>
-        <w:pStyle w:val="Listenabsatz"/>
-        <w:numPr>
-          <w:ilvl w:val="1"/>
-          <w:numId w:val="14"/>
-        </w:numPr>
-        <w:rPr>
-          <w:b/>
-        </w:rPr>
-      </w:pPr>
+        <w:t>Bestenfall</w:t>
+      </w:r>
+      <w:proofErr w:type="spellEnd"/>
       <w:r>
         <w:rPr>
           <w:rFonts w:ascii="Segoe UI" w:hAnsi="Segoe UI" w:cs="Segoe UI"/>
           <w:color w:val="24292E"/>
           <w:shd w:val="clear" w:color="auto" w:fill="FFFFFF"/>
         </w:rPr>
+        <w:t xml:space="preserve"> bei 100 %</w:t>
+      </w:r>
+    </w:p>
+    <w:p>
+      <w:pPr>
+        <w:pStyle w:val="Listenabsatz"/>
+        <w:numPr>
+          <w:ilvl w:val="1"/>
+          <w:numId w:val="13"/>
+        </w:numPr>
+        <w:rPr>
+          <w:b/>
+        </w:rPr>
+      </w:pPr>
+      <w:r>
+        <w:rPr>
+          <w:rFonts w:ascii="Segoe UI" w:hAnsi="Segoe UI" w:cs="Segoe UI"/>
+          <w:color w:val="24292E"/>
+          <w:shd w:val="clear" w:color="auto" w:fill="FFFFFF"/>
+        </w:rPr>
+        <w:t>bei &gt;= 98 % noch hinnehmbar</w:t>
+      </w:r>
+    </w:p>
+    <w:p>
+      <w:pPr>
+        <w:pStyle w:val="Listenabsatz"/>
+        <w:numPr>
+          <w:ilvl w:val="1"/>
+          <w:numId w:val="13"/>
+        </w:numPr>
+        <w:rPr>
+          <w:b/>
+        </w:rPr>
+      </w:pPr>
+      <w:r>
+        <w:rPr>
+          <w:rFonts w:ascii="Segoe UI" w:hAnsi="Segoe UI" w:cs="Segoe UI"/>
+          <w:color w:val="24292E"/>
+          <w:shd w:val="clear" w:color="auto" w:fill="FFFFFF"/>
+        </w:rPr>
+        <w:t>bei &lt; 98 % nicht mehr hinnehmbar</w:t>
+      </w:r>
+    </w:p>
+    <w:p>
+      <w:pPr>
+        <w:pStyle w:val="Listenabsatz"/>
+        <w:numPr>
+          <w:ilvl w:val="0"/>
+          <w:numId w:val="14"/>
+        </w:numPr>
+        <w:rPr>
+          <w:b/>
+        </w:rPr>
+      </w:pPr>
+      <w:r>
+        <w:rPr>
+          <w:rFonts w:ascii="Segoe UI" w:hAnsi="Segoe UI" w:cs="Segoe UI"/>
+          <w:b/>
+          <w:color w:val="24292E"/>
+          <w:shd w:val="clear" w:color="auto" w:fill="FFFFFF"/>
+        </w:rPr>
+        <w:t>Integrity</w:t>
+      </w:r>
+      <w:r>
+        <w:rPr>
+          <w:rFonts w:ascii="Segoe UI" w:hAnsi="Segoe UI" w:cs="Segoe UI"/>
+          <w:b/>
+          <w:color w:val="24292E"/>
+          <w:shd w:val="clear" w:color="auto" w:fill="FFFFFF"/>
+        </w:rPr>
+        <w:t xml:space="preserve"> </w:t>
+      </w:r>
+      <w:r>
+        <w:rPr>
+          <w:rFonts w:ascii="Segoe UI" w:hAnsi="Segoe UI" w:cs="Segoe UI"/>
+          <w:color w:val="24292E"/>
+          <w:shd w:val="clear" w:color="auto" w:fill="FFFFFF"/>
+        </w:rPr>
+        <w:t>(Gibt an inwieweit das System vor unberechtigten Zugriffen auf oder Modifikation von Funktionen oder Daten schützt)</w:t>
+      </w:r>
+    </w:p>
+    <w:p>
+      <w:pPr>
+        <w:pStyle w:val="Listenabsatz"/>
+        <w:numPr>
+          <w:ilvl w:val="1"/>
+          <w:numId w:val="14"/>
+        </w:numPr>
+        <w:rPr>
+          <w:b/>
+        </w:rPr>
+      </w:pPr>
+      <w:r>
+        <w:rPr>
+          <w:rFonts w:ascii="Segoe UI" w:hAnsi="Segoe UI" w:cs="Segoe UI"/>
+          <w:color w:val="24292E"/>
+          <w:shd w:val="clear" w:color="auto" w:fill="FFFFFF"/>
+        </w:rPr>
+        <w:t xml:space="preserve">liegt im </w:t>
+      </w:r>
+      <w:proofErr w:type="spellStart"/>
+      <w:r>
+        <w:rPr>
+          <w:rFonts w:ascii="Segoe UI" w:hAnsi="Segoe UI" w:cs="Segoe UI"/>
+          <w:color w:val="24292E"/>
+          <w:shd w:val="clear" w:color="auto" w:fill="FFFFFF"/>
+        </w:rPr>
+        <w:t>Bestenfall</w:t>
+      </w:r>
+      <w:proofErr w:type="spellEnd"/>
+      <w:r>
+        <w:rPr>
+          <w:rFonts w:ascii="Segoe UI" w:hAnsi="Segoe UI" w:cs="Segoe UI"/>
+          <w:color w:val="24292E"/>
+          <w:shd w:val="clear" w:color="auto" w:fill="FFFFFF"/>
+        </w:rPr>
+        <w:t xml:space="preserve"> bei 100 %</w:t>
+      </w:r>
+    </w:p>
+    <w:p>
+      <w:pPr>
+        <w:pStyle w:val="Listenabsatz"/>
+        <w:numPr>
+          <w:ilvl w:val="1"/>
+          <w:numId w:val="14"/>
+        </w:numPr>
+        <w:rPr>
+          <w:b/>
+        </w:rPr>
+      </w:pPr>
+      <w:r>
+        <w:rPr>
+          <w:rFonts w:ascii="Segoe UI" w:hAnsi="Segoe UI" w:cs="Segoe UI"/>
+          <w:color w:val="24292E"/>
+          <w:shd w:val="clear" w:color="auto" w:fill="FFFFFF"/>
+        </w:rPr>
+        <w:t>bei &gt;= 98 % noch hinnehmbar</w:t>
+      </w:r>
+    </w:p>
+    <w:p>
+      <w:pPr>
+        <w:pStyle w:val="Listenabsatz"/>
+        <w:numPr>
+          <w:ilvl w:val="1"/>
+          <w:numId w:val="14"/>
+        </w:numPr>
+        <w:rPr>
+          <w:b/>
+        </w:rPr>
+      </w:pPr>
+      <w:r>
+        <w:rPr>
+          <w:rFonts w:ascii="Segoe UI" w:hAnsi="Segoe UI" w:cs="Segoe UI"/>
+          <w:color w:val="24292E"/>
+          <w:shd w:val="clear" w:color="auto" w:fill="FFFFFF"/>
+        </w:rPr>
         <w:t>bei &lt; 98 % nicht mehr hinnehmbar</w:t>
       </w:r>
     </w:p>
@@ -1751,7 +2054,6 @@
         <w:rPr>
           <w:lang w:val="en-US"/>
         </w:rPr>
-        <w:lastRenderedPageBreak/>
         <w:t>User-</w:t>
       </w:r>
       <w:r>
@@ -1791,13 +2093,13 @@
           <w:b/>
           <w:lang w:val="en-US"/>
         </w:rPr>
-        <w:t>As a</w:t>
-      </w:r>
-      <w:r>
-        <w:rPr>
-          <w:lang w:val="en-US"/>
-        </w:rPr>
-        <w:t xml:space="preserve"> shisha smoker after my end of work </w:t>
+        <w:t xml:space="preserve">As a </w:t>
+      </w:r>
+      <w:r>
+        <w:rPr>
+          <w:lang w:val="en-US"/>
+        </w:rPr>
+        <w:t xml:space="preserve">young adult shisha-smoker with less free time and being willed to spend more money </w:t>
       </w:r>
       <w:r>
         <w:rPr>
@@ -1808,9 +2110,16 @@
       </w:r>
       <w:r>
         <w:rPr>
-          <w:lang w:val="en-US"/>
-        </w:rPr>
-        <w:t xml:space="preserve"> visit my preferred shisha bar by ordering online via an application on my smartphone </w:t>
+          <w:b/>
+          <w:lang w:val="en-US"/>
+        </w:rPr>
+        <w:t xml:space="preserve"> </w:t>
+      </w:r>
+      <w:r>
+        <w:rPr>
+          <w:lang w:val="en-US"/>
+        </w:rPr>
+        <w:t xml:space="preserve">smoke shisha at home with delivery to my home enabled by an app </w:t>
       </w:r>
       <w:r>
         <w:rPr>
@@ -1823,7 +2132,7 @@
         <w:rPr>
           <w:lang w:val="en-US"/>
         </w:rPr>
-        <w:t xml:space="preserve"> I don’t have to wait in the long queue.</w:t>
+        <w:t xml:space="preserve"> I don’t have to leave my house to smoke shisha.</w:t>
       </w:r>
     </w:p>
     <w:p>
@@ -1860,27 +2169,16 @@
       </w:r>
       <w:r>
         <w:rPr>
-          <w:lang w:val="en-US"/>
-        </w:rPr>
-        <w:t xml:space="preserve"> the shisha customer has </w:t>
-      </w:r>
-      <w:r>
-        <w:rPr>
-          <w:lang w:val="en-US"/>
-        </w:rPr>
-        <w:t>installed</w:t>
-      </w:r>
-      <w:r>
-        <w:rPr>
-          <w:lang w:val="en-US"/>
-        </w:rPr>
-        <w:t xml:space="preserve"> our app</w:t>
-      </w:r>
-      <w:r>
-        <w:rPr>
-          <w:lang w:val="en-US"/>
-        </w:rPr>
-        <w:t xml:space="preserve"> on his device with iOS or Android as operating system </w:t>
+          <w:b/>
+          <w:lang w:val="en-US"/>
+        </w:rPr>
+        <w:t xml:space="preserve"> </w:t>
+      </w:r>
+      <w:r>
+        <w:rPr>
+          <w:lang w:val="en-US"/>
+        </w:rPr>
+        <w:t xml:space="preserve">the shisha customer has installed our app on his device running on iOS or Android as operating system </w:t>
       </w:r>
       <w:r>
         <w:rPr>
@@ -1893,16 +2191,118 @@
         <w:rPr>
           <w:lang w:val="en-US"/>
         </w:rPr>
-        <w:t xml:space="preserve"> has registered in our app</w:t>
-      </w:r>
-      <w:r>
-        <w:rPr>
+        <w:t xml:space="preserve"> has registered in our app </w:t>
+      </w:r>
+      <w:r>
+        <w:rPr>
+          <w:b/>
+          <w:lang w:val="en-US"/>
+        </w:rPr>
+        <w:t>AND</w:t>
+      </w:r>
+      <w:r>
+        <w:rPr>
+          <w:lang w:val="en-US"/>
+        </w:rPr>
+        <w:t xml:space="preserve"> has no negative note regarding equipment damages </w:t>
+      </w:r>
+      <w:r>
+        <w:rPr>
+          <w:b/>
+          <w:lang w:val="en-US"/>
+        </w:rPr>
+        <w:t>AND</w:t>
+      </w:r>
+      <w:r>
+        <w:rPr>
+          <w:lang w:val="en-US"/>
+        </w:rPr>
+        <w:t xml:space="preserve"> has no outstanding bills has selected the desired shisha-bar </w:t>
+      </w:r>
+      <w:r>
+        <w:rPr>
+          <w:b/>
+          <w:lang w:val="en-US"/>
+        </w:rPr>
+        <w:t>AND</w:t>
+      </w:r>
+      <w:r>
+        <w:rPr>
+          <w:lang w:val="en-US"/>
+        </w:rPr>
+        <w:t xml:space="preserve"> has selected the desired shisha-equipment </w:t>
+      </w:r>
+      <w:r>
+        <w:rPr>
+          <w:b/>
+          <w:lang w:val="en-US"/>
+        </w:rPr>
+        <w:t>AND</w:t>
+      </w:r>
+      <w:r>
+        <w:rPr>
+          <w:lang w:val="en-US"/>
+        </w:rPr>
+        <w:t xml:space="preserve"> has chosen a desired payment method</w:t>
+      </w:r>
+    </w:p>
+    <w:p>
+      <w:pPr>
+        <w:pStyle w:val="Listenabsatz"/>
+        <w:rPr>
+          <w:lang w:val="en-US"/>
+        </w:rPr>
+      </w:pPr>
+      <w:r>
+        <w:rPr>
+          <w:b/>
+          <w:lang w:val="en-US"/>
+        </w:rPr>
+        <w:t>WHEN</w:t>
+      </w:r>
+      <w:r>
+        <w:rPr>
+          <w:b/>
           <w:lang w:val="en-US"/>
         </w:rPr>
         <w:t xml:space="preserve"> </w:t>
       </w:r>
       <w:r>
         <w:rPr>
+          <w:lang w:val="en-US"/>
+        </w:rPr>
+        <w:t xml:space="preserve">the shisha customer chooses to order shisha-equipment with home-delivery in our app </w:t>
+      </w:r>
+    </w:p>
+    <w:p>
+      <w:pPr>
+        <w:pStyle w:val="Listenabsatz"/>
+        <w:rPr>
+          <w:lang w:val="en-US"/>
+        </w:rPr>
+      </w:pPr>
+      <w:r>
+        <w:rPr>
+          <w:b/>
+          <w:lang w:val="en-US"/>
+        </w:rPr>
+        <w:t>THEN</w:t>
+      </w:r>
+      <w:r>
+        <w:rPr>
+          <w:b/>
+          <w:lang w:val="en-US"/>
+        </w:rPr>
+        <w:t xml:space="preserve"> </w:t>
+      </w:r>
+      <w:r>
+        <w:rPr>
+          <w:lang w:val="en-US"/>
+        </w:rPr>
+        <w:t xml:space="preserve">the customer receives a confirmation mail about his shisha-equipment order with home-delivery </w:t>
+      </w:r>
+      <w:r>
+        <w:rPr>
           <w:b/>
           <w:lang w:val="en-US"/>
         </w:rPr>
@@ -1912,132 +2312,7 @@
         <w:rPr>
           <w:lang w:val="en-US"/>
         </w:rPr>
-        <w:t xml:space="preserve"> has selected the delivery address</w:t>
-      </w:r>
-      <w:r>
-        <w:rPr>
-          <w:b/>
-          <w:lang w:val="en-US"/>
-        </w:rPr>
-        <w:t xml:space="preserve"> AND</w:t>
-      </w:r>
-      <w:r>
-        <w:rPr>
-          <w:lang w:val="en-US"/>
-        </w:rPr>
-        <w:t xml:space="preserve"> has selected the desired shisha-bar </w:t>
-      </w:r>
-      <w:r>
-        <w:rPr>
-          <w:b/>
-          <w:lang w:val="en-US"/>
-        </w:rPr>
-        <w:t>AND</w:t>
-      </w:r>
-      <w:r>
-        <w:rPr>
-          <w:lang w:val="en-US"/>
-        </w:rPr>
-        <w:t xml:space="preserve"> has selected the desired shisha-equipment </w:t>
-      </w:r>
-      <w:r>
-        <w:rPr>
-          <w:b/>
-          <w:lang w:val="en-US"/>
-        </w:rPr>
-        <w:t>AND</w:t>
-      </w:r>
-      <w:r>
-        <w:rPr>
-          <w:lang w:val="en-US"/>
-        </w:rPr>
-        <w:t xml:space="preserve"> has chosen a desired payment method</w:t>
-      </w:r>
-    </w:p>
-    <w:p>
-      <w:pPr>
-        <w:pStyle w:val="Listenabsatz"/>
-        <w:rPr>
-          <w:lang w:val="en-US"/>
-        </w:rPr>
-      </w:pPr>
-      <w:r>
-        <w:rPr>
-          <w:b/>
-          <w:lang w:val="en-US"/>
-        </w:rPr>
-        <w:t>WHEN</w:t>
-      </w:r>
-      <w:r>
-        <w:rPr>
-          <w:lang w:val="en-US"/>
-        </w:rPr>
-        <w:t xml:space="preserve"> the shisha customer chooses to order shisha equipment via home-delivery</w:t>
-      </w:r>
-      <w:r>
-        <w:rPr>
-          <w:lang w:val="en-US"/>
-        </w:rPr>
-        <w:t xml:space="preserve"> in our app</w:t>
-      </w:r>
-      <w:r>
-        <w:rPr>
-          <w:lang w:val="en-US"/>
-        </w:rPr>
-        <w:t xml:space="preserve"> with payment by Pay-Pal or Credit-Card</w:t>
-      </w:r>
-    </w:p>
-    <w:p>
-      <w:pPr>
-        <w:pStyle w:val="Listenabsatz"/>
-        <w:rPr>
-          <w:lang w:val="en-US"/>
-        </w:rPr>
-      </w:pPr>
-      <w:r>
-        <w:rPr>
-          <w:b/>
-          <w:lang w:val="en-US"/>
-        </w:rPr>
-        <w:t xml:space="preserve">THEN </w:t>
-      </w:r>
-      <w:r>
-        <w:rPr>
-          <w:lang w:val="en-US"/>
-        </w:rPr>
-        <w:t xml:space="preserve">the customer receives a confirmation mail about </w:t>
-      </w:r>
-      <w:r>
-        <w:rPr>
-          <w:lang w:val="en-US"/>
-        </w:rPr>
-        <w:t>his shisha equipment order via home-delivery</w:t>
-      </w:r>
-      <w:r>
-        <w:rPr>
-          <w:lang w:val="en-US"/>
-        </w:rPr>
-        <w:t xml:space="preserve"> </w:t>
-      </w:r>
-      <w:r>
-        <w:rPr>
-          <w:b/>
-          <w:lang w:val="en-US"/>
-        </w:rPr>
-        <w:t>AND</w:t>
-      </w:r>
-      <w:r>
-        <w:rPr>
-          <w:b/>
-          <w:lang w:val="en-US"/>
-        </w:rPr>
-        <w:t xml:space="preserve"> </w:t>
-      </w:r>
-      <w:r>
-        <w:rPr>
-          <w:lang w:val="en-US"/>
-        </w:rPr>
-        <w:t>a mail is sent to the affected shisha bar informing about the reserved shisha-equipment.</w:t>
+        <w:t xml:space="preserve"> a mail is sent to the affected shisha-bar about the ordered shisha-equipment.</w:t>
       </w:r>
     </w:p>
     <w:p>
@@ -2070,13 +2345,31 @@
           <w:b/>
           <w:lang w:val="en-US"/>
         </w:rPr>
-        <w:t xml:space="preserve">As a </w:t>
-      </w:r>
-      <w:r>
-        <w:rPr>
-          <w:lang w:val="en-US"/>
-        </w:rPr>
-        <w:t xml:space="preserve">young adult shisha-smoker with my friends </w:t>
+        <w:t>As a</w:t>
+      </w:r>
+      <w:r>
+        <w:rPr>
+          <w:lang w:val="en-US"/>
+        </w:rPr>
+        <w:t xml:space="preserve"> shisha smoker </w:t>
+      </w:r>
+      <w:r>
+        <w:rPr>
+          <w:lang w:val="en-US"/>
+        </w:rPr>
+        <w:t xml:space="preserve">having less free time and being willed to spend less </w:t>
+      </w:r>
+      <w:r>
+        <w:rPr>
+          <w:lang w:val="en-US"/>
+        </w:rPr>
+        <w:t>money,</w:t>
+      </w:r>
+      <w:r>
+        <w:rPr>
+          <w:lang w:val="en-US"/>
+        </w:rPr>
+        <w:t xml:space="preserve"> </w:t>
       </w:r>
       <w:r>
         <w:rPr>
@@ -2087,7 +2380,6 @@
       </w:r>
       <w:r>
         <w:rPr>
-          <w:b/>
           <w:lang w:val="en-US"/>
         </w:rPr>
         <w:t xml:space="preserve"> </w:t>
@@ -2096,31 +2388,13 @@
         <w:rPr>
           <w:lang w:val="en-US"/>
         </w:rPr>
-        <w:t xml:space="preserve">smoke shisha at home </w:t>
-      </w:r>
-      <w:r>
-        <w:rPr>
-          <w:lang w:val="en-US"/>
-        </w:rPr>
-        <w:t xml:space="preserve">enabled </w:t>
-      </w:r>
-      <w:r>
-        <w:rPr>
-          <w:lang w:val="en-US"/>
-        </w:rPr>
-        <w:t xml:space="preserve">by </w:t>
-      </w:r>
-      <w:r>
-        <w:rPr>
-          <w:lang w:val="en-US"/>
-        </w:rPr>
-        <w:t>an order and delivery-process</w:t>
-      </w:r>
-      <w:r>
-        <w:rPr>
-          <w:lang w:val="en-US"/>
-        </w:rPr>
-        <w:t xml:space="preserve"> via an application</w:t>
+        <w:t>order shisha equipment</w:t>
+      </w:r>
+      <w:r>
+        <w:rPr>
+          <w:lang w:val="en-US"/>
+        </w:rPr>
+        <w:t xml:space="preserve"> with collection by the customer</w:t>
       </w:r>
       <w:r>
         <w:rPr>
@@ -2139,7 +2413,45 @@
         <w:rPr>
           <w:lang w:val="en-US"/>
         </w:rPr>
-        <w:t xml:space="preserve"> I don’t have to leave my house to smoke shisha.</w:t>
+        <w:t xml:space="preserve"> I</w:t>
+      </w:r>
+      <w:r>
+        <w:rPr>
+          <w:lang w:val="en-US"/>
+        </w:rPr>
+        <w:t xml:space="preserve"> </w:t>
+      </w:r>
+      <w:proofErr w:type="gramStart"/>
+      <w:r>
+        <w:rPr>
+          <w:lang w:val="en-US"/>
+        </w:rPr>
+        <w:t>am able to</w:t>
+      </w:r>
+      <w:proofErr w:type="gramEnd"/>
+      <w:r>
+        <w:rPr>
+          <w:lang w:val="en-US"/>
+        </w:rPr>
+        <w:t xml:space="preserve"> smoke shisha at home without </w:t>
+      </w:r>
+      <w:r>
+        <w:rPr>
+          <w:lang w:val="en-US"/>
+        </w:rPr>
+        <w:t xml:space="preserve">having </w:t>
+      </w:r>
+      <w:r>
+        <w:rPr>
+          <w:lang w:val="en-US"/>
+        </w:rPr>
+        <w:t>high costs</w:t>
+      </w:r>
+      <w:r>
+        <w:rPr>
+          <w:lang w:val="en-US"/>
+        </w:rPr>
+        <w:t>.</w:t>
       </w:r>
     </w:p>
     <w:p>
@@ -2176,16 +2488,157 @@
       </w:r>
       <w:r>
         <w:rPr>
-          <w:b/>
+          <w:lang w:val="en-US"/>
+        </w:rPr>
+        <w:t xml:space="preserve"> the shisha customer has </w:t>
+      </w:r>
+      <w:r>
+        <w:rPr>
+          <w:lang w:val="en-US"/>
+        </w:rPr>
+        <w:t>installed</w:t>
+      </w:r>
+      <w:r>
+        <w:rPr>
+          <w:lang w:val="en-US"/>
+        </w:rPr>
+        <w:t xml:space="preserve"> our app</w:t>
+      </w:r>
+      <w:r>
+        <w:rPr>
+          <w:lang w:val="en-US"/>
+        </w:rPr>
+        <w:t xml:space="preserve"> on his device with iOS or Android as operating system </w:t>
+      </w:r>
+      <w:r>
+        <w:rPr>
+          <w:b/>
+          <w:lang w:val="en-US"/>
+        </w:rPr>
+        <w:t>AND</w:t>
+      </w:r>
+      <w:r>
+        <w:rPr>
+          <w:lang w:val="en-US"/>
+        </w:rPr>
+        <w:t xml:space="preserve"> has registered in our app</w:t>
+      </w:r>
+      <w:r>
+        <w:rPr>
+          <w:b/>
+          <w:lang w:val="en-US"/>
+        </w:rPr>
+        <w:t xml:space="preserve"> AND</w:t>
+      </w:r>
+      <w:r>
+        <w:rPr>
+          <w:lang w:val="en-US"/>
+        </w:rPr>
+        <w:t xml:space="preserve"> has selected the desired shisha-bar </w:t>
+      </w:r>
+      <w:r>
+        <w:rPr>
+          <w:b/>
+          <w:lang w:val="en-US"/>
+        </w:rPr>
+        <w:t>AND</w:t>
+      </w:r>
+      <w:r>
+        <w:rPr>
+          <w:lang w:val="en-US"/>
+        </w:rPr>
+        <w:t xml:space="preserve"> has selected the desired shisha-equipment </w:t>
+      </w:r>
+      <w:r>
+        <w:rPr>
+          <w:b/>
+          <w:lang w:val="en-US"/>
+        </w:rPr>
+        <w:t>AND</w:t>
+      </w:r>
+      <w:r>
+        <w:rPr>
+          <w:lang w:val="en-US"/>
+        </w:rPr>
+        <w:t xml:space="preserve"> has chosen a desired payment method</w:t>
+      </w:r>
+    </w:p>
+    <w:p>
+      <w:pPr>
+        <w:pStyle w:val="Listenabsatz"/>
+        <w:rPr>
+          <w:lang w:val="en-US"/>
+        </w:rPr>
+      </w:pPr>
+      <w:r>
+        <w:rPr>
+          <w:b/>
+          <w:lang w:val="en-US"/>
+        </w:rPr>
+        <w:t>WHEN</w:t>
+      </w:r>
+      <w:r>
+        <w:rPr>
+          <w:lang w:val="en-US"/>
+        </w:rPr>
+        <w:t xml:space="preserve"> the shisha customer chooses to order shisha equipment via </w:t>
+      </w:r>
+      <w:r>
+        <w:rPr>
+          <w:lang w:val="en-US"/>
+        </w:rPr>
+        <w:t>collection by the customer</w:t>
+      </w:r>
+      <w:r>
+        <w:rPr>
+          <w:lang w:val="en-US"/>
+        </w:rPr>
+        <w:t xml:space="preserve"> in our app</w:t>
+      </w:r>
+      <w:r>
+        <w:rPr>
           <w:lang w:val="en-US"/>
         </w:rPr>
         <w:t xml:space="preserve"> </w:t>
       </w:r>
-      <w:r>
-        <w:rPr>
-          <w:lang w:val="en-US"/>
-        </w:rPr>
-        <w:t xml:space="preserve">the shisha customer has installed our app on his device running on iOS or Android as operating system </w:t>
+    </w:p>
+    <w:p>
+      <w:pPr>
+        <w:pStyle w:val="Listenabsatz"/>
+        <w:rPr>
+          <w:lang w:val="en-US"/>
+        </w:rPr>
+      </w:pPr>
+      <w:r>
+        <w:rPr>
+          <w:b/>
+          <w:lang w:val="en-US"/>
+        </w:rPr>
+        <w:t xml:space="preserve">THEN </w:t>
+      </w:r>
+      <w:r>
+        <w:rPr>
+          <w:lang w:val="en-US"/>
+        </w:rPr>
+        <w:t xml:space="preserve">the customer receives a confirmation mail about </w:t>
+      </w:r>
+      <w:r>
+        <w:rPr>
+          <w:lang w:val="en-US"/>
+        </w:rPr>
+        <w:t xml:space="preserve">his shisha equipment order via </w:t>
+      </w:r>
+      <w:r>
+        <w:rPr>
+          <w:lang w:val="en-US"/>
+        </w:rPr>
+        <w:t>collection by the customer</w:t>
+      </w:r>
+      <w:r>
+        <w:rPr>
+          <w:lang w:val="en-US"/>
+        </w:rPr>
+        <w:t xml:space="preserve"> </w:t>
       </w:r>
       <w:r>
         <w:rPr>
@@ -2196,19 +2649,7 @@
       </w:r>
       <w:r>
         <w:rPr>
-          <w:lang w:val="en-US"/>
-        </w:rPr>
-        <w:t xml:space="preserve"> has registered in our app </w:t>
-      </w:r>
-      <w:r>
-        <w:rPr>
-          <w:b/>
-          <w:lang w:val="en-US"/>
-        </w:rPr>
-        <w:t>AND</w:t>
-      </w:r>
-      <w:r>
-        <w:rPr>
+          <w:b/>
           <w:lang w:val="en-US"/>
         </w:rPr>
         <w:t xml:space="preserve"> </w:t>
@@ -2217,121 +2658,19 @@
         <w:rPr>
           <w:lang w:val="en-US"/>
         </w:rPr>
-        <w:t xml:space="preserve">has no negative note regarding equipment damages </w:t>
-      </w:r>
-      <w:r>
-        <w:rPr>
-          <w:b/>
-          <w:lang w:val="en-US"/>
-        </w:rPr>
-        <w:t>AND</w:t>
-      </w:r>
-      <w:r>
-        <w:rPr>
-          <w:lang w:val="en-US"/>
-        </w:rPr>
-        <w:t xml:space="preserve"> has no outstanding bills has selected the desired shisha-bar </w:t>
-      </w:r>
-      <w:r>
-        <w:rPr>
-          <w:b/>
-          <w:lang w:val="en-US"/>
-        </w:rPr>
-        <w:t>AND</w:t>
-      </w:r>
-      <w:r>
-        <w:rPr>
-          <w:lang w:val="en-US"/>
-        </w:rPr>
-        <w:t xml:space="preserve"> has selected the desired shisha-equipment </w:t>
-      </w:r>
-      <w:r>
-        <w:rPr>
-          <w:b/>
-          <w:lang w:val="en-US"/>
-        </w:rPr>
-        <w:t>AND</w:t>
-      </w:r>
-      <w:r>
-        <w:rPr>
-          <w:lang w:val="en-US"/>
-        </w:rPr>
-        <w:t xml:space="preserve"> has chosen a desired payment method</w:t>
-      </w:r>
-    </w:p>
-    <w:p>
-      <w:pPr>
-        <w:pStyle w:val="Listenabsatz"/>
-        <w:rPr>
-          <w:lang w:val="en-US"/>
-        </w:rPr>
-      </w:pPr>
-      <w:r>
-        <w:rPr>
-          <w:b/>
-          <w:lang w:val="en-US"/>
-        </w:rPr>
-        <w:t>WHEN</w:t>
-      </w:r>
-      <w:r>
-        <w:rPr>
-          <w:b/>
-          <w:lang w:val="en-US"/>
-        </w:rPr>
-        <w:t xml:space="preserve"> </w:t>
-      </w:r>
-      <w:r>
-        <w:rPr>
-          <w:lang w:val="en-US"/>
-        </w:rPr>
-        <w:t>the shisha customer chooses to order the reservation of a table and shisha-equipment in our app with payment by EC card</w:t>
-      </w:r>
-    </w:p>
-    <w:p>
-      <w:pPr>
-        <w:pStyle w:val="Listenabsatz"/>
-        <w:rPr>
-          <w:lang w:val="en-US"/>
-        </w:rPr>
-      </w:pPr>
-      <w:r>
-        <w:rPr>
-          <w:b/>
-          <w:lang w:val="en-US"/>
-        </w:rPr>
-        <w:t>THEN</w:t>
-      </w:r>
-      <w:r>
-        <w:rPr>
-          <w:b/>
-          <w:lang w:val="en-US"/>
-        </w:rPr>
-        <w:t xml:space="preserve"> </w:t>
-      </w:r>
-      <w:r>
-        <w:rPr>
-          <w:lang w:val="en-US"/>
-        </w:rPr>
-        <w:t>the customer receives a confirmation mail about his shisha-equipment reservation</w:t>
-      </w:r>
-      <w:r>
-        <w:rPr>
-          <w:lang w:val="en-US"/>
-        </w:rPr>
-        <w:t xml:space="preserve"> </w:t>
-      </w:r>
-      <w:r>
-        <w:rPr>
-          <w:b/>
-          <w:lang w:val="en-US"/>
-        </w:rPr>
-        <w:t>AND</w:t>
-      </w:r>
-      <w:r>
-        <w:rPr>
-          <w:lang w:val="en-US"/>
-        </w:rPr>
-        <w:t xml:space="preserve"> a mail is sent to the affected shisha bar informing about the reserved table and shisha-equipment.</w:t>
+        <w:t xml:space="preserve">a mail is sent to the affected shisha bar informing about the </w:t>
+      </w:r>
+      <w:r>
+        <w:rPr>
+          <w:lang w:val="en-US"/>
+        </w:rPr>
+        <w:t>ordered</w:t>
+      </w:r>
+      <w:r>
+        <w:rPr>
+          <w:lang w:val="en-US"/>
+        </w:rPr>
+        <w:t xml:space="preserve"> shisha-equipment.</w:t>
       </w:r>
     </w:p>
     <w:p>
@@ -2536,6 +2875,22 @@
     </w:p>
     <w:p>
       <w:pPr>
+        <w:pStyle w:val="Listenabsatz"/>
+        <w:rPr>
+          <w:lang w:val="en-US"/>
+        </w:rPr>
+      </w:pPr>
+    </w:p>
+    <w:p>
+      <w:pPr>
+        <w:pStyle w:val="Listenabsatz"/>
+        <w:rPr>
+          <w:lang w:val="en-US"/>
+        </w:rPr>
+      </w:pPr>
+    </w:p>
+    <w:p>
+      <w:pPr>
         <w:pStyle w:val="Untertitel"/>
         <w:rPr>
           <w:lang w:val="en-US"/>
@@ -2570,7 +2925,21 @@
         <w:rPr>
           <w:lang w:val="en-US"/>
         </w:rPr>
-        <w:t xml:space="preserve">guy being interested in smoking shisha </w:t>
+        <w:t xml:space="preserve">guy being interested in smoking </w:t>
+      </w:r>
+      <w:proofErr w:type="gramStart"/>
+      <w:r>
+        <w:rPr>
+          <w:lang w:val="en-US"/>
+        </w:rPr>
+        <w:t>shisha</w:t>
+      </w:r>
+      <w:proofErr w:type="gramEnd"/>
+      <w:r>
+        <w:rPr>
+          <w:lang w:val="en-US"/>
+        </w:rPr>
+        <w:t xml:space="preserve"> </w:t>
       </w:r>
       <w:r>
         <w:rPr>
@@ -2624,20 +2993,6 @@
         </w:rPr>
         <w:t xml:space="preserve"> I am able to test them.</w:t>
       </w:r>
-    </w:p>
-    <w:p>
-      <w:pPr>
-        <w:rPr>
-          <w:lang w:val="en-US"/>
-        </w:rPr>
-      </w:pPr>
-    </w:p>
-    <w:p>
-      <w:pPr>
-        <w:rPr>
-          <w:lang w:val="en-US"/>
-        </w:rPr>
-      </w:pPr>
     </w:p>
     <w:p>
       <w:pPr>
@@ -2753,14 +3108,8 @@
     <w:p>
       <w:pPr>
         <w:pStyle w:val="Untertitel"/>
-        <w:rPr>
-          <w:lang w:val="en-US"/>
-        </w:rPr>
-      </w:pPr>
-      <w:r>
-        <w:rPr>
-          <w:lang w:val="en-US"/>
-        </w:rPr>
+      </w:pPr>
+      <w:r>
         <w:t>Anmerkungen</w:t>
       </w:r>
     </w:p>
@@ -2775,12 +3124,33 @@
         <w:t>Story 3 &amp; 4 können zu e</w:t>
       </w:r>
       <w:r>
-        <w:t>iner User Class zusammengefasst werden -&gt; Die funktionalen Anforderungen sind grundsätzlich identisch, nur dass bei UserStory 4 die Anzeige der Rezensionen bzw. Filterung anhand von Rezensionen im Vordergrund steht. In beiden User Storys stehen die Details der jeweiligen Shisha-Bars bzw. der Überblick, nicht aber der Bestellvorgang im Vordergrund. Dadurch ergeben sich 3 User Classes. Es ist weiterhin möglich zu Beginn für die User Classes 1 &amp; 2 bei einer bestimmten Anzahl an Bestellungen innerhalb eines bestimmten Zeitraums ein Rabattsystem einzuführen.</w:t>
-      </w:r>
-    </w:p>
-    <w:p/>
-    <w:p/>
-    <w:p/>
+        <w:t xml:space="preserve">iner User Class zusammengefasst werden -&gt; Die funktionalen Anforderungen sind grundsätzlich identisch, nur dass bei </w:t>
+      </w:r>
+      <w:proofErr w:type="spellStart"/>
+      <w:r>
+        <w:t>UserStory</w:t>
+      </w:r>
+      <w:proofErr w:type="spellEnd"/>
+      <w:r>
+        <w:t xml:space="preserve"> 4 die Anzeige der Rezensionen bzw. Filterung anhand von Rezensionen im Vordergrund steht. In beiden User Storys stehen die Details der jeweiligen Shisha-Bars bzw. der Überblick, nicht aber der Bestellvorgang im Vordergrund. Dadurch ergeben sich 3 User </w:t>
+      </w:r>
+      <w:proofErr w:type="spellStart"/>
+      <w:r>
+        <w:t>Classes</w:t>
+      </w:r>
+      <w:proofErr w:type="spellEnd"/>
+      <w:r>
+        <w:t xml:space="preserve">. Es ist weiterhin möglich zu Beginn für die User </w:t>
+      </w:r>
+      <w:proofErr w:type="spellStart"/>
+      <w:r>
+        <w:t>Classes</w:t>
+      </w:r>
+      <w:proofErr w:type="spellEnd"/>
+      <w:r>
+        <w:t xml:space="preserve"> 1 &amp; 2 bei einer bestimmten Anzahl an Bestellungen innerhalb eines bestimmten Zeitraums ein Rabattsystem einzuführen.</w:t>
+      </w:r>
+    </w:p>
     <w:p/>
     <w:p/>
     <w:p/>
@@ -3046,7 +3416,7 @@
               </w:numPr>
             </w:pPr>
             <w:r>
-              <w:t>Tobias weist bei Warteschlangen eine geringe Geduldtoleranz auf</w:t>
+              <w:t>er vermeidet es, das Haus zu verlassen und ist lieber in seinem Haus</w:t>
             </w:r>
           </w:p>
           <w:p>
@@ -3058,7 +3428,7 @@
               </w:numPr>
             </w:pPr>
             <w:r>
-              <w:t>er vermeidet es, das Haus zu verlassen und ist lieber in seinem Haus</w:t>
+              <w:t>Geld nicht so wichtig wie Bequemlichkeit</w:t>
             </w:r>
           </w:p>
           <w:p>
@@ -3533,7 +3903,7 @@
               </w:numPr>
             </w:pPr>
             <w:r>
-              <w:t>er trifft sich abends gerne mit Freunden in seiner präferierten Shisha-Bar in Mannheim Jungbusch</w:t>
+              <w:t>geizig</w:t>
             </w:r>
           </w:p>
           <w:p>
@@ -3545,7 +3915,7 @@
               </w:numPr>
             </w:pPr>
             <w:r>
-              <w:t>er raucht täglich nach Feierabend Shisha</w:t>
+              <w:t>keine Freunde</w:t>
             </w:r>
           </w:p>
           <w:p>
@@ -3557,7 +3927,10 @@
               </w:numPr>
             </w:pPr>
             <w:r>
-              <w:t>er legt großes Wert auf Ambiente</w:t>
+              <w:t xml:space="preserve">Dagobert nimmt </w:t>
+            </w:r>
+            <w:r>
+              <w:t>ungerne am öffentlichen Leben teil</w:t>
             </w:r>
           </w:p>
           <w:p>
@@ -3569,7 +3942,7 @@
               </w:numPr>
             </w:pPr>
             <w:r>
-              <w:t>durch sein Ambiente-Bewusstsein möchte Rüdiger weiterhin am Shisha-Bar-Lifestyle teilnehmen</w:t>
+              <w:t>stets bemüht sein Vermögen zu mehren</w:t>
             </w:r>
           </w:p>
           <w:p>
@@ -3581,19 +3954,7 @@
               </w:numPr>
             </w:pPr>
             <w:r>
-              <w:t>Dagobert nimmt gerne am öffentlichen Leben teil</w:t>
-            </w:r>
-          </w:p>
-          <w:p>
-            <w:pPr>
-              <w:pStyle w:val="Listenabsatz"/>
-              <w:numPr>
-                <w:ilvl w:val="0"/>
-                <w:numId w:val="17"/>
-              </w:numPr>
-            </w:pPr>
-            <w:r>
-              <w:t>er möchte vorab einen Tisch inkl- Shisha-Ausstattung in seiner Stamm-Shisha-Bar über sein iPhone bestellen/ reservieren, um nicht lange warten zu müssen</w:t>
+              <w:t xml:space="preserve">besitzt einen privaten Chauffeur, der von Dagobert zur Selbstabholung bestellte Produkte abholt </w:t>
             </w:r>
           </w:p>
         </w:tc>
@@ -3653,7 +4014,22 @@
               <w:t xml:space="preserve">das Shisha-Rauchen soll bevorzugt </w:t>
             </w:r>
             <w:r>
-              <w:t>in seiner Stamm-Shisha-Bar stattfinden</w:t>
+              <w:t>zu Hause stattfinden</w:t>
+            </w:r>
+          </w:p>
+          <w:p>
+            <w:pPr>
+              <w:pStyle w:val="Listenabsatz"/>
+              <w:numPr>
+                <w:ilvl w:val="0"/>
+                <w:numId w:val="18"/>
+              </w:numPr>
+              <w:rPr>
+                <w:b/>
+              </w:rPr>
+            </w:pPr>
+            <w:r>
+              <w:t>Vermögen soll nicht zu stark beansprucht werden</w:t>
             </w:r>
           </w:p>
         </w:tc>
@@ -3687,7 +4063,13 @@
               </w:rPr>
             </w:pPr>
             <w:r>
-              <w:t>seine Stamm-Shisha-Bar bietet bislang keine App zur Online-Reservierung an und engagiert auch keine App-Entwickler</w:t>
+              <w:t>seine Stamm-Shisha-Bar bietet bislang keine App zur Online-</w:t>
+            </w:r>
+            <w:r>
+              <w:t>Bestellung zur Selbstabholung</w:t>
+            </w:r>
+            <w:r>
+              <w:t xml:space="preserve"> an und engagiert auch keine App-Entwickler</w:t>
             </w:r>
           </w:p>
           <w:p>
@@ -3702,7 +4084,28 @@
               </w:rPr>
             </w:pPr>
             <w:r>
-              <w:t>er möchte keine Zeit investieren, um dann in seiner Stamm-Shisha-Bar aufgrund belegter Tische warten zu müssen</w:t>
+              <w:t xml:space="preserve">er möchte </w:t>
+            </w:r>
+            <w:r>
+              <w:t>den Shisha-Konsum in seiner Schatzkammer genießen ohne sich eine eigene Shisha erwerben zu müssen zu müssen</w:t>
+            </w:r>
+          </w:p>
+          <w:p>
+            <w:pPr>
+              <w:pStyle w:val="Listenabsatz"/>
+              <w:numPr>
+                <w:ilvl w:val="0"/>
+                <w:numId w:val="18"/>
+              </w:numPr>
+              <w:rPr>
+                <w:b/>
+              </w:rPr>
+            </w:pPr>
+            <w:r>
+              <w:t>zeigt die Bereitschaft Produkte per App mit Selbstabholung zu erwerben -&gt; keine zu starke Belastung seines Vermögens</w:t>
+            </w:r>
+            <w:r>
+              <w:t xml:space="preserve"> -&gt; Abholung und Rückgabe dieser Produkte über Chauffeur</w:t>
             </w:r>
           </w:p>
         </w:tc>
@@ -3743,7 +4146,10 @@
               <w:t xml:space="preserve">Dagobert die Sicherheit geben, eine ansprechend designte App zur Verfügung zu stellen, über die Dagobert </w:t>
             </w:r>
             <w:r>
-              <w:t>auf seinem iPhone einen Tisch und Shisha-Ausstattung über wenige Buttonklicks bestellen bzw. reservieren kann</w:t>
+              <w:t xml:space="preserve">auf seinem iPhone </w:t>
+            </w:r>
+            <w:r>
+              <w:t>Shisha-Ausstattung zur Selbstabholung zu bestellen</w:t>
             </w:r>
           </w:p>
         </w:tc>
@@ -3786,24 +4192,14 @@
               </w:numPr>
             </w:pPr>
             <w:r>
-              <w:t>der Datenschutz einer solchen App muss gewährleistet werden, da Dagobert über ein hohes Vermögen verfügt</w:t>
-            </w:r>
-          </w:p>
-          <w:p>
-            <w:pPr>
-              <w:pStyle w:val="Listenabsatz"/>
-              <w:numPr>
-                <w:ilvl w:val="0"/>
-                <w:numId w:val="19"/>
-              </w:numPr>
-            </w:pPr>
-            <w:r>
-              <w:t>die App muss auf seinem iPhone verfügbar sein, da Dagobert eine Aversion gegen Android hat</w:t>
+              <w:t>Preis darf nicht zu hoch sein</w:t>
             </w:r>
           </w:p>
         </w:tc>
       </w:tr>
     </w:tbl>
+    <w:p/>
+    <w:p/>
     <w:p/>
     <w:p/>
     <w:p/>
@@ -4160,7 +4556,10 @@
               </w:rPr>
             </w:pPr>
             <w:r>
-              <w:t>Rüdiger hat keinerlei Erfahrungswerte bezüglich des Shisha-Rauchens und möchte anhand von Weiterempfehlungen die beste Shisha-Bar in seiner Umgebung ausfindig machen</w:t>
+              <w:t>Yoda</w:t>
+            </w:r>
+            <w:r>
+              <w:t xml:space="preserve"> hat keinerlei Erfahrungswerte bezüglich des Shisha-Rauchens und möchte anhand von Weiterempfehlungen die beste Shisha-Bar in seiner Umgebung ausfindig machen</w:t>
             </w:r>
           </w:p>
           <w:p>
@@ -4270,7 +4669,10 @@
               <w:t xml:space="preserve">Wir können </w:t>
             </w:r>
             <w:r>
-              <w:t>Rüdiger die Sicherheit geben, dass er über unsere App einen Überblick über die nah an seinem Wohnort lokalisierten Shisha-Bars erhält</w:t>
+              <w:t>Yoda</w:t>
+            </w:r>
+            <w:r>
+              <w:t xml:space="preserve"> die Sicherheit geben, dass er über unsere App einen Überblick über die nah an seinem Wohnort lokalisierten Shisha-Bars erhält</w:t>
             </w:r>
             <w:r>
               <w:t xml:space="preserve"> und ihm die Entscheidungsfindung durch Rezensionen anderer Kunden von Shisha-Bars in unserer App erleichtert wird und diese selbsterklärend zu bedienen ist</w:t>
@@ -4316,7 +4718,10 @@
               </w:numPr>
             </w:pPr>
             <w:r>
-              <w:t xml:space="preserve">Rüdiger möchte eine mögliche App, zum Überblick über Shisha-Bars nur dann verwenden, wenn diese </w:t>
+              <w:t>Yoda</w:t>
+            </w:r>
+            <w:r>
+              <w:t xml:space="preserve"> möchte eine mögliche App, zum Überblick über Shisha-Bars nur dann verwenden, wenn diese </w:t>
             </w:r>
             <w:r>
               <w:t>selbsterklärend</w:t>
@@ -4328,10 +4733,14 @@
         </w:tc>
       </w:tr>
     </w:tbl>
+    <w:p/>
+    <w:p/>
+    <w:p/>
     <w:p>
       <w:pPr>
         <w:pStyle w:val="berschrift1"/>
       </w:pPr>
+      <w:bookmarkStart w:id="1" w:name="_Hlk23168667"/>
       <w:r>
         <w:lastRenderedPageBreak/>
         <w:t>User Story Mapping</w:t>
@@ -4584,6 +4993,9 @@
               </w:numPr>
             </w:pPr>
             <w:r>
+              <w:t xml:space="preserve">Klick für </w:t>
+            </w:r>
+            <w:r>
               <w:t>Anzeige der Öffnungszeiten der Shisha-Bars</w:t>
             </w:r>
           </w:p>
@@ -4596,6 +5008,9 @@
               </w:numPr>
             </w:pPr>
             <w:r>
+              <w:t xml:space="preserve">Klick für </w:t>
+            </w:r>
+            <w:r>
               <w:t>Anzeige der angebotenen Shisha-Ausstattung zum Home-Delivery</w:t>
             </w:r>
           </w:p>
@@ -4613,6 +5028,9 @@
               </w:numPr>
             </w:pPr>
             <w:r>
+              <w:t xml:space="preserve">Klick für </w:t>
+            </w:r>
+            <w:r>
               <w:t>Anzeige Shisha-Bars in einer Karte</w:t>
             </w:r>
           </w:p>
@@ -4632,11 +5050,19 @@
                 <w:lang w:val="en-US"/>
               </w:rPr>
             </w:pPr>
+            <w:proofErr w:type="spellStart"/>
             <w:r>
               <w:rPr>
                 <w:lang w:val="en-US"/>
               </w:rPr>
-              <w:t>Bestellung des Home-Delivery-Services</w:t>
+              <w:t>Bestellung</w:t>
+            </w:r>
+            <w:proofErr w:type="spellEnd"/>
+            <w:r>
+              <w:rPr>
+                <w:lang w:val="en-US"/>
+              </w:rPr>
+              <w:t xml:space="preserve"> des Home-Delivery-Services</w:t>
             </w:r>
           </w:p>
           <w:p>
@@ -4662,21 +5088,6 @@
                 <w:numId w:val="22"/>
               </w:numPr>
             </w:pPr>
-            <w:r>
-              <w:t>Bezahlung per PayPal</w:t>
-            </w:r>
-          </w:p>
-          <w:p>
-            <w:pPr>
-              <w:pStyle w:val="Listenabsatz"/>
-              <w:numPr>
-                <w:ilvl w:val="0"/>
-                <w:numId w:val="22"/>
-              </w:numPr>
-            </w:pPr>
-            <w:r>
-              <w:t>Bestätigungsmail Home-Delivery (Kunde und Endanwender)</w:t>
-            </w:r>
           </w:p>
         </w:tc>
       </w:tr>
@@ -4838,7 +5249,16 @@
               </w:numPr>
             </w:pPr>
             <w:r>
-              <w:t xml:space="preserve">Anzeige der reservierbaren Tische und Shisha-Ausstattung in der Shisha-Bar selbst </w:t>
+              <w:t xml:space="preserve">Klick für </w:t>
+            </w:r>
+            <w:r>
+              <w:t>Anzeige der</w:t>
+            </w:r>
+            <w:r>
+              <w:t xml:space="preserve"> angebotenen Shisha-Ausstattung zur Selbstabholung</w:t>
+            </w:r>
+            <w:r>
+              <w:t xml:space="preserve"> </w:t>
             </w:r>
           </w:p>
         </w:tc>
@@ -4855,6 +5275,9 @@
               </w:numPr>
             </w:pPr>
             <w:r>
+              <w:t xml:space="preserve">Klick für </w:t>
+            </w:r>
+            <w:r>
               <w:t>Anzeige Shisha-Bars in einer Karte</w:t>
             </w:r>
           </w:p>
@@ -4908,10 +5331,13 @@
               </w:numPr>
             </w:pPr>
             <w:r>
-              <w:t>Bestätigungsmail Vor-Ort-Reservierung an Shisha-Bar und Enduser</w:t>
-            </w:r>
-            <w:bookmarkStart w:id="0" w:name="_GoBack"/>
-            <w:bookmarkEnd w:id="0"/>
+              <w:t xml:space="preserve">Bestätigungsmail Vor-Ort-Reservierung an Shisha-Bar und </w:t>
+            </w:r>
+            <w:proofErr w:type="spellStart"/>
+            <w:r>
+              <w:t>Enduser</w:t>
+            </w:r>
+            <w:proofErr w:type="spellEnd"/>
           </w:p>
         </w:tc>
       </w:tr>
@@ -5029,6 +5455,9 @@
                 <w:numId w:val="23"/>
               </w:numPr>
             </w:pPr>
+            <w:r>
+              <w:t xml:space="preserve">Klick für </w:t>
+            </w:r>
             <w:r>
               <w:t>Anzeige Shisha-Bars in einer Karte</w:t>
             </w:r>
@@ -5041,7 +5470,9 @@
           <w:p/>
         </w:tc>
       </w:tr>
+      <w:bookmarkEnd w:id="1"/>
     </w:tbl>
+    <w:p/>
     <w:p/>
     <w:p>
       <w:pPr>
@@ -5477,7 +5908,15 @@
         </w:rPr>
       </w:pPr>
       <w:r>
-        <w:t>Einfluss ob und wann Auslieferung der App -&gt; Platzierung in den AppStores erfolgt</w:t>
+        <w:t xml:space="preserve">Einfluss ob und wann Auslieferung der App -&gt; Platzierung in den </w:t>
+      </w:r>
+      <w:proofErr w:type="spellStart"/>
+      <w:r>
+        <w:t>AppStores</w:t>
+      </w:r>
+      <w:proofErr w:type="spellEnd"/>
+      <w:r>
+        <w:t xml:space="preserve"> erfolgt</w:t>
       </w:r>
     </w:p>
     <w:p>
@@ -5701,6 +6140,9 @@
       <w:r>
         <w:t>Kapitalbereitstellung hauptsächlich über aufgenommene Darlehen und Umsatzerlöse</w:t>
       </w:r>
+      <w:r>
+        <w:t xml:space="preserve"> </w:t>
+      </w:r>
     </w:p>
     <w:p>
       <w:pPr>
@@ -5771,7 +6213,15 @@
         </w:numPr>
       </w:pPr>
       <w:r>
-        <w:t xml:space="preserve">Bei einem Nicht-Einhalten der Regularien wird unsere App nicht im Google-Play-Store und App-Store von Apple angeboten -&gt; unsere App ist kontinuierlich der Gefahr ausgesetzt, von den jeweiligen AppStores ausgeschlossen zu werden. </w:t>
+        <w:t xml:space="preserve">Bei einem Nicht-Einhalten der Regularien wird unsere App nicht im Google-Play-Store und App-Store von Apple angeboten -&gt; unsere App ist kontinuierlich der Gefahr ausgesetzt, von den jeweiligen </w:t>
+      </w:r>
+      <w:proofErr w:type="spellStart"/>
+      <w:r>
+        <w:t>AppStores</w:t>
+      </w:r>
+      <w:proofErr w:type="spellEnd"/>
+      <w:r>
+        <w:t xml:space="preserve"> ausgeschlossen zu werden. </w:t>
       </w:r>
       <w:r>
         <w:t>Folgen: keine Nutzer, keine Umsatzerlöse, kein Gewinn, Gefahr einer Insolvenz</w:t>

</xml_diff>